<commit_message>
can add main category and delete+ bug fixes
</commit_message>
<xml_diff>
--- a/Documents/Final Project guide.docx
+++ b/Documents/Final Project guide.docx
@@ -231,10 +231,18 @@
       </w:pPr>
       <w:r>
         <w:rPr>
-          <w:sz w:val="28"/>
-          <w:szCs w:val="28"/>
-        </w:rPr>
-        <w:t>Subject: To build a website to my wife that will organize all her recipes that s</w:t>
+          <w:color w:val="FF0000"/>
+          <w:sz w:val="28"/>
+          <w:szCs w:val="28"/>
+        </w:rPr>
+        <w:t>Subject</w:t>
+      </w:r>
+      <w:r>
+        <w:rPr>
+          <w:sz w:val="28"/>
+          <w:szCs w:val="28"/>
+        </w:rPr>
+        <w:t>: To build a website to my wife that will organize all her recipes that s</w:t>
       </w:r>
       <w:r>
         <w:rPr>
@@ -265,6 +273,7 @@
       </w:pPr>
       <w:r>
         <w:rPr>
+          <w:color w:val="FF0000"/>
           <w:sz w:val="28"/>
           <w:szCs w:val="28"/>
         </w:rPr>
@@ -426,6 +435,8 @@
         </w:rPr>
         <w:t xml:space="preserve"> add or remove navigation properties.</w:t>
       </w:r>
+      <w:bookmarkStart w:id="0" w:name="_GoBack"/>
+      <w:bookmarkEnd w:id="0"/>
     </w:p>
     <w:p>
       <w:pPr>
@@ -1133,8 +1144,6 @@
         </w:rPr>
         <w:t>recipes</w:t>
       </w:r>
-      <w:bookmarkStart w:id="0" w:name="_GoBack"/>
-      <w:bookmarkEnd w:id="0"/>
     </w:p>
     <w:p>
       <w:pPr>

</xml_diff>

<commit_message>
Updated user guide document
</commit_message>
<xml_diff>
--- a/Documents/Final Project guide.docx
+++ b/Documents/Final Project guide.docx
@@ -435,8 +435,6 @@
         </w:rPr>
         <w:t xml:space="preserve"> add or remove navigation properties.</w:t>
       </w:r>
-      <w:bookmarkStart w:id="0" w:name="_GoBack"/>
-      <w:bookmarkEnd w:id="0"/>
     </w:p>
     <w:p>
       <w:pPr>
@@ -576,7 +574,394 @@
           <w:sz w:val="28"/>
           <w:szCs w:val="28"/>
         </w:rPr>
-        <w:t>The database will contain four tables:</w:t>
+        <w:t xml:space="preserve">The database will contain </w:t>
+      </w:r>
+      <w:r>
+        <w:rPr>
+          <w:sz w:val="28"/>
+          <w:szCs w:val="28"/>
+        </w:rPr>
+        <w:t>fix</w:t>
+      </w:r>
+      <w:r>
+        <w:rPr>
+          <w:sz w:val="28"/>
+          <w:szCs w:val="28"/>
+        </w:rPr>
+        <w:t xml:space="preserve"> tables:</w:t>
+      </w:r>
+    </w:p>
+    <w:p>
+      <w:pPr>
+        <w:shd w:val="clear" w:color="auto" w:fill="FFFFFF"/>
+        <w:bidi w:val="0"/>
+        <w:spacing w:before="100" w:beforeAutospacing="1" w:after="100" w:afterAutospacing="1" w:line="375" w:lineRule="atLeast"/>
+        <w:rPr>
+          <w:rFonts w:eastAsia="Times New Roman" w:cs="Helvetica"/>
+          <w:color w:val="333333"/>
+          <w:sz w:val="28"/>
+          <w:szCs w:val="28"/>
+        </w:rPr>
+      </w:pPr>
+      <w:r>
+        <w:rPr>
+          <w:rFonts w:eastAsia="Times New Roman" w:cs="Helvetica"/>
+          <w:b/>
+          <w:bCs/>
+          <w:color w:val="333333"/>
+          <w:sz w:val="28"/>
+          <w:szCs w:val="28"/>
+        </w:rPr>
+        <w:t>1:</w:t>
+      </w:r>
+      <w:r>
+        <w:rPr>
+          <w:rFonts w:eastAsia="Times New Roman" w:cs="Helvetica"/>
+          <w:color w:val="333333"/>
+          <w:sz w:val="28"/>
+          <w:szCs w:val="28"/>
+        </w:rPr>
+        <w:t> Table for recipe.</w:t>
+      </w:r>
+    </w:p>
+    <w:p>
+      <w:pPr>
+        <w:shd w:val="clear" w:color="auto" w:fill="FFFFFF"/>
+        <w:bidi w:val="0"/>
+        <w:spacing w:before="100" w:beforeAutospacing="1" w:after="100" w:afterAutospacing="1" w:line="375" w:lineRule="atLeast"/>
+        <w:rPr>
+          <w:rFonts w:eastAsia="Times New Roman" w:cs="Helvetica"/>
+          <w:color w:val="333333"/>
+          <w:sz w:val="28"/>
+          <w:szCs w:val="28"/>
+        </w:rPr>
+      </w:pPr>
+      <w:r>
+        <w:rPr>
+          <w:rFonts w:eastAsia="Times New Roman" w:cs="Helvetica"/>
+          <w:b/>
+          <w:bCs/>
+          <w:color w:val="333333"/>
+          <w:sz w:val="28"/>
+          <w:szCs w:val="28"/>
+        </w:rPr>
+        <w:t>2:</w:t>
+      </w:r>
+      <w:r>
+        <w:rPr>
+          <w:rFonts w:eastAsia="Times New Roman" w:cs="Helvetica"/>
+          <w:color w:val="333333"/>
+          <w:sz w:val="28"/>
+          <w:szCs w:val="28"/>
+        </w:rPr>
+        <w:t> Table for main category.</w:t>
+      </w:r>
+    </w:p>
+    <w:p>
+      <w:pPr>
+        <w:shd w:val="clear" w:color="auto" w:fill="FFFFFF"/>
+        <w:bidi w:val="0"/>
+        <w:spacing w:before="100" w:beforeAutospacing="1" w:after="100" w:afterAutospacing="1" w:line="375" w:lineRule="atLeast"/>
+        <w:rPr>
+          <w:rFonts w:eastAsia="Times New Roman" w:cs="Helvetica"/>
+          <w:color w:val="333333"/>
+          <w:sz w:val="28"/>
+          <w:szCs w:val="28"/>
+        </w:rPr>
+      </w:pPr>
+      <w:r>
+        <w:rPr>
+          <w:rFonts w:eastAsia="Times New Roman" w:cs="Helvetica"/>
+          <w:b/>
+          <w:bCs/>
+          <w:color w:val="333333"/>
+          <w:sz w:val="28"/>
+          <w:szCs w:val="28"/>
+        </w:rPr>
+        <w:t>3:</w:t>
+      </w:r>
+      <w:r>
+        <w:rPr>
+          <w:rFonts w:eastAsia="Times New Roman" w:cs="Helvetica"/>
+          <w:color w:val="333333"/>
+          <w:sz w:val="28"/>
+          <w:szCs w:val="28"/>
+        </w:rPr>
+        <w:t> Table for navigation property.</w:t>
+      </w:r>
+    </w:p>
+    <w:p>
+      <w:pPr>
+        <w:shd w:val="clear" w:color="auto" w:fill="FFFFFF"/>
+        <w:bidi w:val="0"/>
+        <w:spacing w:before="100" w:beforeAutospacing="1" w:after="100" w:afterAutospacing="1" w:line="375" w:lineRule="atLeast"/>
+        <w:rPr>
+          <w:rFonts w:eastAsia="Times New Roman" w:cs="Helvetica"/>
+          <w:color w:val="333333"/>
+          <w:sz w:val="28"/>
+          <w:szCs w:val="28"/>
+        </w:rPr>
+      </w:pPr>
+      <w:r>
+        <w:rPr>
+          <w:rFonts w:eastAsia="Times New Roman" w:cs="Helvetica"/>
+          <w:b/>
+          <w:bCs/>
+          <w:color w:val="333333"/>
+          <w:sz w:val="28"/>
+          <w:szCs w:val="28"/>
+        </w:rPr>
+        <w:t>4:</w:t>
+      </w:r>
+      <w:r>
+        <w:rPr>
+          <w:rFonts w:eastAsia="Times New Roman" w:cs="Helvetica"/>
+          <w:color w:val="333333"/>
+          <w:sz w:val="28"/>
+          <w:szCs w:val="28"/>
+        </w:rPr>
+        <w:t> Table for user.</w:t>
+      </w:r>
+    </w:p>
+    <w:p>
+      <w:pPr>
+        <w:shd w:val="clear" w:color="auto" w:fill="FFFFFF"/>
+        <w:bidi w:val="0"/>
+        <w:spacing w:before="100" w:beforeAutospacing="1" w:after="100" w:afterAutospacing="1" w:line="375" w:lineRule="atLeast"/>
+        <w:rPr>
+          <w:rFonts w:eastAsia="Times New Roman" w:cs="Helvetica"/>
+          <w:color w:val="333333"/>
+          <w:sz w:val="28"/>
+          <w:szCs w:val="28"/>
+        </w:rPr>
+      </w:pPr>
+      <w:r>
+        <w:rPr>
+          <w:rFonts w:eastAsia="Times New Roman" w:cs="Helvetica"/>
+          <w:b/>
+          <w:bCs/>
+          <w:color w:val="333333"/>
+          <w:sz w:val="28"/>
+          <w:szCs w:val="28"/>
+        </w:rPr>
+        <w:t>5:</w:t>
+      </w:r>
+      <w:r>
+        <w:rPr>
+          <w:rFonts w:eastAsia="Times New Roman" w:cs="Helvetica"/>
+          <w:color w:val="333333"/>
+          <w:sz w:val="28"/>
+          <w:szCs w:val="28"/>
+        </w:rPr>
+        <w:t xml:space="preserve"> Table for the many to </w:t>
+      </w:r>
+      <w:proofErr w:type="gramStart"/>
+      <w:r>
+        <w:rPr>
+          <w:rFonts w:eastAsia="Times New Roman" w:cs="Helvetica"/>
+          <w:color w:val="333333"/>
+          <w:sz w:val="28"/>
+          <w:szCs w:val="28"/>
+        </w:rPr>
+        <w:t>many relationship</w:t>
+      </w:r>
+      <w:proofErr w:type="gramEnd"/>
+      <w:r>
+        <w:rPr>
+          <w:rFonts w:eastAsia="Times New Roman" w:cs="Helvetica"/>
+          <w:color w:val="333333"/>
+          <w:sz w:val="28"/>
+          <w:szCs w:val="28"/>
+        </w:rPr>
+        <w:t xml:space="preserve"> between recipe and navigation property.</w:t>
+      </w:r>
+    </w:p>
+    <w:p>
+      <w:pPr>
+        <w:shd w:val="clear" w:color="auto" w:fill="FFFFFF"/>
+        <w:bidi w:val="0"/>
+        <w:spacing w:before="100" w:beforeAutospacing="1" w:after="100" w:afterAutospacing="1" w:line="375" w:lineRule="atLeast"/>
+        <w:rPr>
+          <w:rFonts w:eastAsia="Times New Roman" w:cs="Helvetica"/>
+          <w:color w:val="333333"/>
+          <w:sz w:val="28"/>
+          <w:szCs w:val="28"/>
+        </w:rPr>
+      </w:pPr>
+      <w:r>
+        <w:rPr>
+          <w:rFonts w:eastAsia="Times New Roman" w:cs="Helvetica"/>
+          <w:b/>
+          <w:bCs/>
+          <w:color w:val="333333"/>
+          <w:sz w:val="28"/>
+          <w:szCs w:val="28"/>
+        </w:rPr>
+        <w:lastRenderedPageBreak/>
+        <w:t>6:</w:t>
+      </w:r>
+      <w:r>
+        <w:rPr>
+          <w:rFonts w:eastAsia="Times New Roman" w:cs="Helvetica"/>
+          <w:color w:val="333333"/>
+          <w:sz w:val="28"/>
+          <w:szCs w:val="28"/>
+        </w:rPr>
+        <w:t xml:space="preserve"> Table for the many to </w:t>
+      </w:r>
+      <w:proofErr w:type="gramStart"/>
+      <w:r>
+        <w:rPr>
+          <w:rFonts w:eastAsia="Times New Roman" w:cs="Helvetica"/>
+          <w:color w:val="333333"/>
+          <w:sz w:val="28"/>
+          <w:szCs w:val="28"/>
+        </w:rPr>
+        <w:t>many relationship</w:t>
+      </w:r>
+      <w:proofErr w:type="gramEnd"/>
+      <w:r>
+        <w:rPr>
+          <w:rFonts w:eastAsia="Times New Roman" w:cs="Helvetica"/>
+          <w:color w:val="333333"/>
+          <w:sz w:val="28"/>
+          <w:szCs w:val="28"/>
+        </w:rPr>
+        <w:t xml:space="preserve"> between user and recipe.</w:t>
+      </w:r>
+    </w:p>
+    <w:p>
+      <w:pPr>
+        <w:shd w:val="clear" w:color="auto" w:fill="FFFFFF"/>
+        <w:bidi w:val="0"/>
+        <w:spacing w:before="225" w:after="225" w:line="375" w:lineRule="atLeast"/>
+        <w:rPr>
+          <w:rFonts w:ascii="Helvetica" w:eastAsia="Times New Roman" w:hAnsi="Helvetica" w:cs="Helvetica"/>
+          <w:color w:val="333333"/>
+          <w:sz w:val="23"/>
+          <w:szCs w:val="23"/>
+        </w:rPr>
+      </w:pPr>
+      <w:r>
+        <w:rPr>
+          <w:rFonts w:ascii="Helvetica" w:eastAsia="Times New Roman" w:hAnsi="Helvetica" w:cs="Helvetica"/>
+          <w:b/>
+          <w:bCs/>
+          <w:color w:val="333333"/>
+          <w:sz w:val="23"/>
+          <w:szCs w:val="23"/>
+        </w:rPr>
+        <w:t>Database Constraints</w:t>
+      </w:r>
+      <w:r>
+        <w:rPr>
+          <w:rFonts w:ascii="Helvetica" w:eastAsia="Times New Roman" w:hAnsi="Helvetica" w:cs="Helvetica"/>
+          <w:color w:val="333333"/>
+          <w:sz w:val="23"/>
+          <w:szCs w:val="23"/>
+        </w:rPr>
+        <w:t>:</w:t>
+      </w:r>
+    </w:p>
+    <w:p>
+      <w:pPr>
+        <w:numPr>
+          <w:ilvl w:val="0"/>
+          <w:numId w:val="2"/>
+        </w:numPr>
+        <w:shd w:val="clear" w:color="auto" w:fill="FFFFFF"/>
+        <w:bidi w:val="0"/>
+        <w:spacing w:before="100" w:beforeAutospacing="1" w:after="100" w:afterAutospacing="1" w:line="375" w:lineRule="atLeast"/>
+        <w:ind w:left="0"/>
+        <w:rPr>
+          <w:rFonts w:eastAsia="Times New Roman" w:cs="Helvetica"/>
+          <w:color w:val="333333"/>
+          <w:sz w:val="28"/>
+          <w:szCs w:val="28"/>
+        </w:rPr>
+      </w:pPr>
+      <w:r>
+        <w:rPr>
+          <w:rFonts w:eastAsia="Times New Roman" w:cs="Helvetica"/>
+          <w:color w:val="333333"/>
+          <w:sz w:val="28"/>
+          <w:szCs w:val="28"/>
+        </w:rPr>
+        <w:t>The recipe and main category tables will have a one to many relationship, every recipe have exactly one main category and every main category can have many recipe associated to it.</w:t>
+      </w:r>
+    </w:p>
+    <w:p>
+      <w:pPr>
+        <w:numPr>
+          <w:ilvl w:val="0"/>
+          <w:numId w:val="2"/>
+        </w:numPr>
+        <w:shd w:val="clear" w:color="auto" w:fill="FFFFFF"/>
+        <w:bidi w:val="0"/>
+        <w:spacing w:before="100" w:beforeAutospacing="1" w:after="100" w:afterAutospacing="1" w:line="375" w:lineRule="atLeast"/>
+        <w:ind w:left="0"/>
+        <w:rPr>
+          <w:rFonts w:eastAsia="Times New Roman" w:cs="Helvetica"/>
+          <w:color w:val="333333"/>
+          <w:sz w:val="28"/>
+          <w:szCs w:val="28"/>
+        </w:rPr>
+      </w:pPr>
+      <w:r>
+        <w:rPr>
+          <w:rFonts w:eastAsia="Times New Roman" w:cs="Helvetica"/>
+          <w:color w:val="333333"/>
+          <w:sz w:val="28"/>
+          <w:szCs w:val="28"/>
+        </w:rPr>
+        <w:t>The recipe and navigation property will have a many to many relationship thus will be a table RecipeNavigation that contains the keys of both.</w:t>
+      </w:r>
+    </w:p>
+    <w:p>
+      <w:pPr>
+        <w:numPr>
+          <w:ilvl w:val="0"/>
+          <w:numId w:val="2"/>
+        </w:numPr>
+        <w:shd w:val="clear" w:color="auto" w:fill="FFFFFF"/>
+        <w:bidi w:val="0"/>
+        <w:spacing w:before="100" w:beforeAutospacing="1" w:after="100" w:afterAutospacing="1" w:line="375" w:lineRule="atLeast"/>
+        <w:ind w:left="0"/>
+        <w:rPr>
+          <w:rFonts w:eastAsia="Times New Roman" w:cs="Helvetica"/>
+          <w:color w:val="333333"/>
+          <w:sz w:val="28"/>
+          <w:szCs w:val="28"/>
+        </w:rPr>
+      </w:pPr>
+      <w:r>
+        <w:rPr>
+          <w:rFonts w:eastAsia="Times New Roman" w:cs="Helvetica"/>
+          <w:color w:val="333333"/>
+          <w:sz w:val="28"/>
+          <w:szCs w:val="28"/>
+        </w:rPr>
+        <w:t xml:space="preserve">The user and recipe will have a many to many relationship thus will be a table </w:t>
+      </w:r>
+      <w:proofErr w:type="spellStart"/>
+      <w:r>
+        <w:rPr>
+          <w:rFonts w:eastAsia="Times New Roman" w:cs="Helvetica"/>
+          <w:color w:val="333333"/>
+          <w:sz w:val="28"/>
+          <w:szCs w:val="28"/>
+        </w:rPr>
+        <w:t>UsersRecipes</w:t>
+      </w:r>
+      <w:proofErr w:type="spellEnd"/>
+      <w:r>
+        <w:rPr>
+          <w:rFonts w:eastAsia="Times New Roman" w:cs="Helvetica"/>
+          <w:color w:val="333333"/>
+          <w:sz w:val="28"/>
+          <w:szCs w:val="28"/>
+        </w:rPr>
+        <w:t xml:space="preserve"> that contains the keys of both. Here is a class diagram illustrates this constraints:</w:t>
       </w:r>
     </w:p>
     <w:p>
@@ -593,135 +978,15 @@
       </w:pPr>
       <w:r>
         <w:rPr>
-          <w:sz w:val="28"/>
-          <w:szCs w:val="28"/>
-        </w:rPr>
-        <w:t>One table for recipe, one for main category, one for navigation property</w:t>
-      </w:r>
-    </w:p>
-    <w:p>
-      <w:pPr>
-        <w:tabs>
-          <w:tab w:val="left" w:pos="6536"/>
-          <w:tab w:val="right" w:pos="8306"/>
-        </w:tabs>
-        <w:bidi w:val="0"/>
-        <w:rPr>
-          <w:sz w:val="28"/>
-          <w:szCs w:val="28"/>
-        </w:rPr>
-      </w:pPr>
-      <w:proofErr w:type="gramStart"/>
-      <w:r>
-        <w:rPr>
-          <w:sz w:val="28"/>
-          <w:szCs w:val="28"/>
-        </w:rPr>
-        <w:t>And one table for the many to many relationship between recipe and navigation property.</w:t>
-      </w:r>
-      <w:proofErr w:type="gramEnd"/>
-    </w:p>
-    <w:p>
-      <w:pPr>
-        <w:tabs>
-          <w:tab w:val="left" w:pos="6536"/>
-          <w:tab w:val="right" w:pos="8306"/>
-        </w:tabs>
-        <w:bidi w:val="0"/>
-        <w:rPr>
-          <w:sz w:val="28"/>
-          <w:szCs w:val="28"/>
-        </w:rPr>
-      </w:pPr>
-      <w:r>
-        <w:rPr>
-          <w:sz w:val="28"/>
-          <w:szCs w:val="28"/>
-        </w:rPr>
-        <w:t xml:space="preserve">The recipe and main category tables will have a one to many relationship, every </w:t>
-      </w:r>
-      <w:r>
-        <w:rPr>
-          <w:sz w:val="28"/>
-          <w:szCs w:val="28"/>
-        </w:rPr>
-        <w:t>recipe have exactly one main category and every main category can have many recipe associated to it.</w:t>
-      </w:r>
-    </w:p>
-    <w:p>
-      <w:pPr>
-        <w:tabs>
-          <w:tab w:val="left" w:pos="6536"/>
-          <w:tab w:val="right" w:pos="8306"/>
-        </w:tabs>
-        <w:bidi w:val="0"/>
-        <w:rPr>
-          <w:sz w:val="28"/>
-          <w:szCs w:val="28"/>
-        </w:rPr>
-      </w:pPr>
-      <w:r>
-        <w:rPr>
-          <w:sz w:val="28"/>
-          <w:szCs w:val="28"/>
-        </w:rPr>
-        <w:lastRenderedPageBreak/>
-        <w:t>The recipe and navigation property will have a many to many relationship thus will be a table RecipeNavigation that contains the keys of both.</w:t>
-      </w:r>
-      <w:r>
-        <w:rPr>
-          <w:sz w:val="28"/>
-          <w:szCs w:val="28"/>
-        </w:rPr>
-        <w:t xml:space="preserve">  </w:t>
-      </w:r>
-      <w:r>
-        <w:rPr>
-          <w:sz w:val="28"/>
-          <w:szCs w:val="28"/>
-        </w:rPr>
-        <w:t xml:space="preserve">Here is a class diagram illustrates </w:t>
-      </w:r>
-      <w:proofErr w:type="gramStart"/>
-      <w:r>
-        <w:rPr>
-          <w:sz w:val="28"/>
-          <w:szCs w:val="28"/>
-        </w:rPr>
-        <w:t>this constraints</w:t>
-      </w:r>
-      <w:proofErr w:type="gramEnd"/>
-      <w:r>
-        <w:rPr>
-          <w:sz w:val="28"/>
-          <w:szCs w:val="28"/>
-        </w:rPr>
-        <w:t>:</w:t>
-      </w:r>
-    </w:p>
-    <w:p>
-      <w:pPr>
-        <w:tabs>
-          <w:tab w:val="left" w:pos="6536"/>
-          <w:tab w:val="right" w:pos="8306"/>
-        </w:tabs>
-        <w:bidi w:val="0"/>
-        <w:rPr>
-          <w:sz w:val="28"/>
-          <w:szCs w:val="28"/>
-        </w:rPr>
-      </w:pPr>
-      <w:r>
-        <w:rPr>
           <w:noProof/>
           <w:sz w:val="28"/>
           <w:szCs w:val="28"/>
         </w:rPr>
         <w:drawing>
           <wp:inline distT="0" distB="0" distL="0" distR="0">
-            <wp:extent cx="5581650" cy="4638675"/>
-            <wp:effectExtent l="0" t="0" r="0" b="9525"/>
-            <wp:docPr id="1" name="Picture 1" descr="D:\שנה ג\תכנות בסביבת אינטרנט\תרגילים סמסטר\פרויקט גמר\DbDiagram.png"/>
+            <wp:extent cx="5274310" cy="4744085"/>
+            <wp:effectExtent l="0" t="0" r="2540" b="0"/>
+            <wp:docPr id="3" name="Picture 3"/>
             <wp:cNvGraphicFramePr>
               <a:graphicFrameLocks xmlns:a="http://schemas.openxmlformats.org/drawingml/2006/main" noChangeAspect="1"/>
             </wp:cNvGraphicFramePr>
@@ -729,36 +994,29 @@
               <a:graphicData uri="http://schemas.openxmlformats.org/drawingml/2006/picture">
                 <pic:pic xmlns:pic="http://schemas.openxmlformats.org/drawingml/2006/picture">
                   <pic:nvPicPr>
-                    <pic:cNvPr id="0" name="Picture 1" descr="D:\שנה ג\תכנות בסביבת אינטרנט\תרגילים סמסטר\פרויקט גמר\DbDiagram.png"/>
-                    <pic:cNvPicPr>
-                      <a:picLocks noChangeAspect="1" noChangeArrowheads="1"/>
-                    </pic:cNvPicPr>
+                    <pic:cNvPr id="0" name="UpdatedDBDiagram.png"/>
+                    <pic:cNvPicPr/>
                   </pic:nvPicPr>
                   <pic:blipFill>
-                    <a:blip r:embed="rId5">
+                    <a:blip r:embed="rId6">
                       <a:extLst>
                         <a:ext uri="{28A0092B-C50C-407E-A947-70E740481C1C}">
                           <a14:useLocalDpi xmlns:a14="http://schemas.microsoft.com/office/drawing/2010/main" val="0"/>
                         </a:ext>
                       </a:extLst>
                     </a:blip>
-                    <a:srcRect/>
                     <a:stretch>
                       <a:fillRect/>
                     </a:stretch>
                   </pic:blipFill>
-                  <pic:spPr bwMode="auto">
+                  <pic:spPr>
                     <a:xfrm>
                       <a:off x="0" y="0"/>
-                      <a:ext cx="5581650" cy="4638675"/>
+                      <a:ext cx="5274310" cy="4744085"/>
                     </a:xfrm>
                     <a:prstGeom prst="rect">
                       <a:avLst/>
                     </a:prstGeom>
-                    <a:noFill/>
-                    <a:ln>
-                      <a:noFill/>
-                    </a:ln>
                   </pic:spPr>
                 </pic:pic>
               </a:graphicData>
@@ -779,6 +1037,7 @@
           <w:szCs w:val="28"/>
         </w:rPr>
       </w:pPr>
+      <w:bookmarkStart w:id="0" w:name="_GoBack"/>
       <w:r>
         <w:rPr>
           <w:sz w:val="28"/>
@@ -787,6 +1046,7 @@
         <w:t xml:space="preserve"> </w:t>
       </w:r>
     </w:p>
+    <w:bookmarkEnd w:id="0"/>
     <w:p>
       <w:pPr>
         <w:tabs>
@@ -808,6 +1068,7 @@
           <w:szCs w:val="28"/>
           <w:u w:val="single"/>
         </w:rPr>
+        <w:lastRenderedPageBreak/>
         <w:t>Project</w:t>
       </w:r>
       <w:r>
@@ -868,7 +1129,7 @@
                     </pic:cNvPicPr>
                   </pic:nvPicPr>
                   <pic:blipFill>
-                    <a:blip r:embed="rId6">
+                    <a:blip r:embed="rId7">
                       <a:extLst>
                         <a:ext uri="{28A0092B-C50C-407E-A947-70E740481C1C}">
                           <a14:useLocalDpi xmlns:a14="http://schemas.microsoft.com/office/drawing/2010/main" val="0"/>
@@ -919,7 +1180,6 @@
           <w:sz w:val="28"/>
           <w:szCs w:val="28"/>
         </w:rPr>
-        <w:lastRenderedPageBreak/>
         <w:t>Model:</w:t>
       </w:r>
       <w:r>
@@ -1272,6 +1532,315 @@
     </w:sectPr>
   </w:body>
 </w:document>
+</file>
+
+<file path=word/numbering.xml><?xml version="1.0" encoding="utf-8"?>
+<w:numbering xmlns:wpc="http://schemas.microsoft.com/office/word/2010/wordprocessingCanvas" xmlns:mc="http://schemas.openxmlformats.org/markup-compatibility/2006" xmlns:o="urn:schemas-microsoft-com:office:office" xmlns:r="http://schemas.openxmlformats.org/officeDocument/2006/relationships" xmlns:m="http://schemas.openxmlformats.org/officeDocument/2006/math" xmlns:v="urn:schemas-microsoft-com:vml" xmlns:wp14="http://schemas.microsoft.com/office/word/2010/wordprocessingDrawing" xmlns:wp="http://schemas.openxmlformats.org/drawingml/2006/wordprocessingDrawing" xmlns:w10="urn:schemas-microsoft-com:office:word" xmlns:w="http://schemas.openxmlformats.org/wordprocessingml/2006/main" xmlns:w14="http://schemas.microsoft.com/office/word/2010/wordml" xmlns:wpg="http://schemas.microsoft.com/office/word/2010/wordprocessingGroup" xmlns:wpi="http://schemas.microsoft.com/office/word/2010/wordprocessingInk" xmlns:wne="http://schemas.microsoft.com/office/word/2006/wordml" xmlns:wps="http://schemas.microsoft.com/office/word/2010/wordprocessingShape" mc:Ignorable="w14 wp14">
+  <w:abstractNum w:abstractNumId="0">
+    <w:nsid w:val="41477DBA"/>
+    <w:multiLevelType w:val="multilevel"/>
+    <w:tmpl w:val="1C1CB484"/>
+    <w:lvl w:ilvl="0">
+      <w:start w:val="1"/>
+      <w:numFmt w:val="bullet"/>
+      <w:lvlText w:val=""/>
+      <w:lvlJc w:val="left"/>
+      <w:pPr>
+        <w:tabs>
+          <w:tab w:val="num" w:pos="720"/>
+        </w:tabs>
+        <w:ind w:left="720" w:hanging="360"/>
+      </w:pPr>
+      <w:rPr>
+        <w:rFonts w:ascii="Symbol" w:hAnsi="Symbol" w:hint="default"/>
+        <w:sz w:val="20"/>
+      </w:rPr>
+    </w:lvl>
+    <w:lvl w:ilvl="1" w:tentative="1">
+      <w:start w:val="1"/>
+      <w:numFmt w:val="bullet"/>
+      <w:lvlText w:val="o"/>
+      <w:lvlJc w:val="left"/>
+      <w:pPr>
+        <w:tabs>
+          <w:tab w:val="num" w:pos="1440"/>
+        </w:tabs>
+        <w:ind w:left="1440" w:hanging="360"/>
+      </w:pPr>
+      <w:rPr>
+        <w:rFonts w:ascii="Courier New" w:hAnsi="Courier New" w:hint="default"/>
+        <w:sz w:val="20"/>
+      </w:rPr>
+    </w:lvl>
+    <w:lvl w:ilvl="2" w:tentative="1">
+      <w:start w:val="1"/>
+      <w:numFmt w:val="bullet"/>
+      <w:lvlText w:val=""/>
+      <w:lvlJc w:val="left"/>
+      <w:pPr>
+        <w:tabs>
+          <w:tab w:val="num" w:pos="2160"/>
+        </w:tabs>
+        <w:ind w:left="2160" w:hanging="360"/>
+      </w:pPr>
+      <w:rPr>
+        <w:rFonts w:ascii="Wingdings" w:hAnsi="Wingdings" w:hint="default"/>
+        <w:sz w:val="20"/>
+      </w:rPr>
+    </w:lvl>
+    <w:lvl w:ilvl="3" w:tentative="1">
+      <w:start w:val="1"/>
+      <w:numFmt w:val="bullet"/>
+      <w:lvlText w:val=""/>
+      <w:lvlJc w:val="left"/>
+      <w:pPr>
+        <w:tabs>
+          <w:tab w:val="num" w:pos="2880"/>
+        </w:tabs>
+        <w:ind w:left="2880" w:hanging="360"/>
+      </w:pPr>
+      <w:rPr>
+        <w:rFonts w:ascii="Wingdings" w:hAnsi="Wingdings" w:hint="default"/>
+        <w:sz w:val="20"/>
+      </w:rPr>
+    </w:lvl>
+    <w:lvl w:ilvl="4" w:tentative="1">
+      <w:start w:val="1"/>
+      <w:numFmt w:val="bullet"/>
+      <w:lvlText w:val=""/>
+      <w:lvlJc w:val="left"/>
+      <w:pPr>
+        <w:tabs>
+          <w:tab w:val="num" w:pos="3600"/>
+        </w:tabs>
+        <w:ind w:left="3600" w:hanging="360"/>
+      </w:pPr>
+      <w:rPr>
+        <w:rFonts w:ascii="Wingdings" w:hAnsi="Wingdings" w:hint="default"/>
+        <w:sz w:val="20"/>
+      </w:rPr>
+    </w:lvl>
+    <w:lvl w:ilvl="5" w:tentative="1">
+      <w:start w:val="1"/>
+      <w:numFmt w:val="bullet"/>
+      <w:lvlText w:val=""/>
+      <w:lvlJc w:val="left"/>
+      <w:pPr>
+        <w:tabs>
+          <w:tab w:val="num" w:pos="4320"/>
+        </w:tabs>
+        <w:ind w:left="4320" w:hanging="360"/>
+      </w:pPr>
+      <w:rPr>
+        <w:rFonts w:ascii="Wingdings" w:hAnsi="Wingdings" w:hint="default"/>
+        <w:sz w:val="20"/>
+      </w:rPr>
+    </w:lvl>
+    <w:lvl w:ilvl="6" w:tentative="1">
+      <w:start w:val="1"/>
+      <w:numFmt w:val="bullet"/>
+      <w:lvlText w:val=""/>
+      <w:lvlJc w:val="left"/>
+      <w:pPr>
+        <w:tabs>
+          <w:tab w:val="num" w:pos="5040"/>
+        </w:tabs>
+        <w:ind w:left="5040" w:hanging="360"/>
+      </w:pPr>
+      <w:rPr>
+        <w:rFonts w:ascii="Wingdings" w:hAnsi="Wingdings" w:hint="default"/>
+        <w:sz w:val="20"/>
+      </w:rPr>
+    </w:lvl>
+    <w:lvl w:ilvl="7" w:tentative="1">
+      <w:start w:val="1"/>
+      <w:numFmt w:val="bullet"/>
+      <w:lvlText w:val=""/>
+      <w:lvlJc w:val="left"/>
+      <w:pPr>
+        <w:tabs>
+          <w:tab w:val="num" w:pos="5760"/>
+        </w:tabs>
+        <w:ind w:left="5760" w:hanging="360"/>
+      </w:pPr>
+      <w:rPr>
+        <w:rFonts w:ascii="Wingdings" w:hAnsi="Wingdings" w:hint="default"/>
+        <w:sz w:val="20"/>
+      </w:rPr>
+    </w:lvl>
+    <w:lvl w:ilvl="8" w:tentative="1">
+      <w:start w:val="1"/>
+      <w:numFmt w:val="bullet"/>
+      <w:lvlText w:val=""/>
+      <w:lvlJc w:val="left"/>
+      <w:pPr>
+        <w:tabs>
+          <w:tab w:val="num" w:pos="6480"/>
+        </w:tabs>
+        <w:ind w:left="6480" w:hanging="360"/>
+      </w:pPr>
+      <w:rPr>
+        <w:rFonts w:ascii="Wingdings" w:hAnsi="Wingdings" w:hint="default"/>
+        <w:sz w:val="20"/>
+      </w:rPr>
+    </w:lvl>
+  </w:abstractNum>
+  <w:abstractNum w:abstractNumId="1">
+    <w:nsid w:val="781D54D2"/>
+    <w:multiLevelType w:val="multilevel"/>
+    <w:tmpl w:val="618CA828"/>
+    <w:lvl w:ilvl="0">
+      <w:start w:val="1"/>
+      <w:numFmt w:val="bullet"/>
+      <w:lvlText w:val=""/>
+      <w:lvlJc w:val="left"/>
+      <w:pPr>
+        <w:tabs>
+          <w:tab w:val="num" w:pos="720"/>
+        </w:tabs>
+        <w:ind w:left="720" w:hanging="360"/>
+      </w:pPr>
+      <w:rPr>
+        <w:rFonts w:ascii="Symbol" w:hAnsi="Symbol" w:hint="default"/>
+        <w:sz w:val="20"/>
+      </w:rPr>
+    </w:lvl>
+    <w:lvl w:ilvl="1" w:tentative="1">
+      <w:start w:val="1"/>
+      <w:numFmt w:val="bullet"/>
+      <w:lvlText w:val="o"/>
+      <w:lvlJc w:val="left"/>
+      <w:pPr>
+        <w:tabs>
+          <w:tab w:val="num" w:pos="1440"/>
+        </w:tabs>
+        <w:ind w:left="1440" w:hanging="360"/>
+      </w:pPr>
+      <w:rPr>
+        <w:rFonts w:ascii="Courier New" w:hAnsi="Courier New" w:hint="default"/>
+        <w:sz w:val="20"/>
+      </w:rPr>
+    </w:lvl>
+    <w:lvl w:ilvl="2" w:tentative="1">
+      <w:start w:val="1"/>
+      <w:numFmt w:val="bullet"/>
+      <w:lvlText w:val=""/>
+      <w:lvlJc w:val="left"/>
+      <w:pPr>
+        <w:tabs>
+          <w:tab w:val="num" w:pos="2160"/>
+        </w:tabs>
+        <w:ind w:left="2160" w:hanging="360"/>
+      </w:pPr>
+      <w:rPr>
+        <w:rFonts w:ascii="Wingdings" w:hAnsi="Wingdings" w:hint="default"/>
+        <w:sz w:val="20"/>
+      </w:rPr>
+    </w:lvl>
+    <w:lvl w:ilvl="3" w:tentative="1">
+      <w:start w:val="1"/>
+      <w:numFmt w:val="bullet"/>
+      <w:lvlText w:val=""/>
+      <w:lvlJc w:val="left"/>
+      <w:pPr>
+        <w:tabs>
+          <w:tab w:val="num" w:pos="2880"/>
+        </w:tabs>
+        <w:ind w:left="2880" w:hanging="360"/>
+      </w:pPr>
+      <w:rPr>
+        <w:rFonts w:ascii="Wingdings" w:hAnsi="Wingdings" w:hint="default"/>
+        <w:sz w:val="20"/>
+      </w:rPr>
+    </w:lvl>
+    <w:lvl w:ilvl="4" w:tentative="1">
+      <w:start w:val="1"/>
+      <w:numFmt w:val="bullet"/>
+      <w:lvlText w:val=""/>
+      <w:lvlJc w:val="left"/>
+      <w:pPr>
+        <w:tabs>
+          <w:tab w:val="num" w:pos="3600"/>
+        </w:tabs>
+        <w:ind w:left="3600" w:hanging="360"/>
+      </w:pPr>
+      <w:rPr>
+        <w:rFonts w:ascii="Wingdings" w:hAnsi="Wingdings" w:hint="default"/>
+        <w:sz w:val="20"/>
+      </w:rPr>
+    </w:lvl>
+    <w:lvl w:ilvl="5" w:tentative="1">
+      <w:start w:val="1"/>
+      <w:numFmt w:val="bullet"/>
+      <w:lvlText w:val=""/>
+      <w:lvlJc w:val="left"/>
+      <w:pPr>
+        <w:tabs>
+          <w:tab w:val="num" w:pos="4320"/>
+        </w:tabs>
+        <w:ind w:left="4320" w:hanging="360"/>
+      </w:pPr>
+      <w:rPr>
+        <w:rFonts w:ascii="Wingdings" w:hAnsi="Wingdings" w:hint="default"/>
+        <w:sz w:val="20"/>
+      </w:rPr>
+    </w:lvl>
+    <w:lvl w:ilvl="6" w:tentative="1">
+      <w:start w:val="1"/>
+      <w:numFmt w:val="bullet"/>
+      <w:lvlText w:val=""/>
+      <w:lvlJc w:val="left"/>
+      <w:pPr>
+        <w:tabs>
+          <w:tab w:val="num" w:pos="5040"/>
+        </w:tabs>
+        <w:ind w:left="5040" w:hanging="360"/>
+      </w:pPr>
+      <w:rPr>
+        <w:rFonts w:ascii="Wingdings" w:hAnsi="Wingdings" w:hint="default"/>
+        <w:sz w:val="20"/>
+      </w:rPr>
+    </w:lvl>
+    <w:lvl w:ilvl="7" w:tentative="1">
+      <w:start w:val="1"/>
+      <w:numFmt w:val="bullet"/>
+      <w:lvlText w:val=""/>
+      <w:lvlJc w:val="left"/>
+      <w:pPr>
+        <w:tabs>
+          <w:tab w:val="num" w:pos="5760"/>
+        </w:tabs>
+        <w:ind w:left="5760" w:hanging="360"/>
+      </w:pPr>
+      <w:rPr>
+        <w:rFonts w:ascii="Wingdings" w:hAnsi="Wingdings" w:hint="default"/>
+        <w:sz w:val="20"/>
+      </w:rPr>
+    </w:lvl>
+    <w:lvl w:ilvl="8" w:tentative="1">
+      <w:start w:val="1"/>
+      <w:numFmt w:val="bullet"/>
+      <w:lvlText w:val=""/>
+      <w:lvlJc w:val="left"/>
+      <w:pPr>
+        <w:tabs>
+          <w:tab w:val="num" w:pos="6480"/>
+        </w:tabs>
+        <w:ind w:left="6480" w:hanging="360"/>
+      </w:pPr>
+      <w:rPr>
+        <w:rFonts w:ascii="Wingdings" w:hAnsi="Wingdings" w:hint="default"/>
+        <w:sz w:val="20"/>
+      </w:rPr>
+    </w:lvl>
+  </w:abstractNum>
+  <w:num w:numId="1">
+    <w:abstractNumId w:val="1"/>
+  </w:num>
+  <w:num w:numId="2">
+    <w:abstractNumId w:val="0"/>
+  </w:num>
+</w:numbering>
 </file>
 
 <file path=word/styles.xml><?xml version="1.0" encoding="utf-8"?>
@@ -1499,6 +2068,34 @@
     <w:basedOn w:val="DefaultParagraphFont"/>
     <w:rsid w:val="007E215D"/>
   </w:style>
+  <w:style w:type="character" w:styleId="Strong">
+    <w:name w:val="Strong"/>
+    <w:basedOn w:val="DefaultParagraphFont"/>
+    <w:uiPriority w:val="22"/>
+    <w:qFormat/>
+    <w:rsid w:val="00B66E48"/>
+    <w:rPr>
+      <w:b/>
+      <w:bCs/>
+    </w:rPr>
+  </w:style>
+  <w:style w:type="paragraph" w:styleId="NormalWeb">
+    <w:name w:val="Normal (Web)"/>
+    <w:basedOn w:val="Normal"/>
+    <w:uiPriority w:val="99"/>
+    <w:semiHidden/>
+    <w:unhideWhenUsed/>
+    <w:rsid w:val="00B66E48"/>
+    <w:pPr>
+      <w:bidi w:val="0"/>
+      <w:spacing w:before="100" w:beforeAutospacing="1" w:after="100" w:afterAutospacing="1" w:line="240" w:lineRule="auto"/>
+    </w:pPr>
+    <w:rPr>
+      <w:rFonts w:ascii="Times New Roman" w:eastAsia="Times New Roman" w:hAnsi="Times New Roman" w:cs="Times New Roman"/>
+      <w:sz w:val="24"/>
+      <w:szCs w:val="24"/>
+    </w:rPr>
+  </w:style>
 </w:styles>
 </file>
 
@@ -1726,6 +2323,34 @@
     <w:name w:val="apple-converted-space"/>
     <w:basedOn w:val="DefaultParagraphFont"/>
     <w:rsid w:val="007E215D"/>
+  </w:style>
+  <w:style w:type="character" w:styleId="Strong">
+    <w:name w:val="Strong"/>
+    <w:basedOn w:val="DefaultParagraphFont"/>
+    <w:uiPriority w:val="22"/>
+    <w:qFormat/>
+    <w:rsid w:val="00B66E48"/>
+    <w:rPr>
+      <w:b/>
+      <w:bCs/>
+    </w:rPr>
+  </w:style>
+  <w:style w:type="paragraph" w:styleId="NormalWeb">
+    <w:name w:val="Normal (Web)"/>
+    <w:basedOn w:val="Normal"/>
+    <w:uiPriority w:val="99"/>
+    <w:semiHidden/>
+    <w:unhideWhenUsed/>
+    <w:rsid w:val="00B66E48"/>
+    <w:pPr>
+      <w:bidi w:val="0"/>
+      <w:spacing w:before="100" w:beforeAutospacing="1" w:after="100" w:afterAutospacing="1" w:line="240" w:lineRule="auto"/>
+    </w:pPr>
+    <w:rPr>
+      <w:rFonts w:ascii="Times New Roman" w:eastAsia="Times New Roman" w:hAnsi="Times New Roman" w:cs="Times New Roman"/>
+      <w:sz w:val="24"/>
+      <w:szCs w:val="24"/>
+    </w:rPr>
   </w:style>
 </w:styles>
 </file>

</xml_diff>

<commit_message>
edit the about page+ edit the user guide document
</commit_message>
<xml_diff>
--- a/Documents/Final Project guide.docx
+++ b/Documents/Final Project guide.docx
@@ -325,23 +325,7 @@
           <w:sz w:val="28"/>
           <w:szCs w:val="28"/>
         </w:rPr>
-        <w:t xml:space="preserve"> </w:t>
-      </w:r>
-      <w:proofErr w:type="gramStart"/>
-      <w:r>
-        <w:rPr>
-          <w:sz w:val="28"/>
-          <w:szCs w:val="28"/>
-        </w:rPr>
-        <w:t>cake  is</w:t>
-      </w:r>
-      <w:proofErr w:type="gramEnd"/>
-      <w:r>
-        <w:rPr>
-          <w:sz w:val="28"/>
-          <w:szCs w:val="28"/>
-        </w:rPr>
-        <w:t xml:space="preserve"> in a cakes category.</w:t>
+        <w:t xml:space="preserve"> cake  is in a cakes category.</w:t>
       </w:r>
     </w:p>
     <w:p>
@@ -381,15 +365,7 @@
           <w:sz w:val="28"/>
           <w:szCs w:val="28"/>
         </w:rPr>
-        <w:t xml:space="preserve">In the site you can find a recipe by its name or it's </w:t>
-      </w:r>
-      <w:proofErr w:type="gramStart"/>
-      <w:r>
-        <w:rPr>
-          <w:sz w:val="28"/>
-          <w:szCs w:val="28"/>
-        </w:rPr>
-        <w:t xml:space="preserve">description </w:t>
+        <w:t xml:space="preserve">In the site you can find a recipe by its name or it's description </w:t>
       </w:r>
       <w:r>
         <w:rPr>
@@ -398,78 +374,45 @@
         </w:rPr>
         <w:t>.</w:t>
       </w:r>
-      <w:proofErr w:type="gramEnd"/>
-    </w:p>
-    <w:p>
-      <w:pPr>
-        <w:tabs>
-          <w:tab w:val="left" w:pos="6536"/>
-          <w:tab w:val="right" w:pos="8306"/>
-        </w:tabs>
-        <w:bidi w:val="0"/>
-        <w:rPr>
-          <w:sz w:val="28"/>
-          <w:szCs w:val="28"/>
-        </w:rPr>
-      </w:pPr>
-      <w:r>
-        <w:rPr>
-          <w:sz w:val="28"/>
-          <w:szCs w:val="28"/>
-        </w:rPr>
-        <w:t xml:space="preserve">In the site you can add new recipes, delete and </w:t>
-      </w:r>
-      <w:proofErr w:type="gramStart"/>
-      <w:r>
-        <w:rPr>
-          <w:sz w:val="28"/>
-          <w:szCs w:val="28"/>
-        </w:rPr>
-        <w:t>update  and</w:t>
-      </w:r>
-      <w:proofErr w:type="gramEnd"/>
-      <w:r>
-        <w:rPr>
-          <w:sz w:val="28"/>
-          <w:szCs w:val="28"/>
-        </w:rPr>
-        <w:t xml:space="preserve"> add or remove navigation properties.</w:t>
-      </w:r>
-    </w:p>
-    <w:p>
-      <w:pPr>
-        <w:tabs>
-          <w:tab w:val="left" w:pos="6536"/>
-          <w:tab w:val="right" w:pos="8306"/>
-        </w:tabs>
-        <w:bidi w:val="0"/>
-        <w:rPr>
-          <w:sz w:val="28"/>
-          <w:szCs w:val="28"/>
-        </w:rPr>
-      </w:pPr>
-      <w:r>
-        <w:rPr>
-          <w:sz w:val="28"/>
-          <w:szCs w:val="28"/>
-        </w:rPr>
-        <w:t xml:space="preserve">The site must be very user </w:t>
-      </w:r>
-      <w:proofErr w:type="gramStart"/>
-      <w:r>
-        <w:rPr>
-          <w:sz w:val="28"/>
-          <w:szCs w:val="28"/>
-        </w:rPr>
-        <w:t>friendly  and</w:t>
-      </w:r>
-      <w:proofErr w:type="gramEnd"/>
-      <w:r>
-        <w:rPr>
-          <w:sz w:val="28"/>
-          <w:szCs w:val="28"/>
-        </w:rPr>
-        <w:t xml:space="preserve"> easy for use .</w:t>
+    </w:p>
+    <w:p>
+      <w:pPr>
+        <w:tabs>
+          <w:tab w:val="left" w:pos="6536"/>
+          <w:tab w:val="right" w:pos="8306"/>
+        </w:tabs>
+        <w:bidi w:val="0"/>
+        <w:rPr>
+          <w:sz w:val="28"/>
+          <w:szCs w:val="28"/>
+        </w:rPr>
+      </w:pPr>
+      <w:r>
+        <w:rPr>
+          <w:sz w:val="28"/>
+          <w:szCs w:val="28"/>
+        </w:rPr>
+        <w:t>In the site you can add new recipes, delete and update  and add or remove navigation properties.</w:t>
+      </w:r>
+    </w:p>
+    <w:p>
+      <w:pPr>
+        <w:tabs>
+          <w:tab w:val="left" w:pos="6536"/>
+          <w:tab w:val="right" w:pos="8306"/>
+        </w:tabs>
+        <w:bidi w:val="0"/>
+        <w:rPr>
+          <w:sz w:val="28"/>
+          <w:szCs w:val="28"/>
+        </w:rPr>
+      </w:pPr>
+      <w:r>
+        <w:rPr>
+          <w:sz w:val="28"/>
+          <w:szCs w:val="28"/>
+        </w:rPr>
+        <w:t>The site must be very user friendly  and easy for use .</w:t>
       </w:r>
     </w:p>
     <w:p>
@@ -760,27 +703,7 @@
           <w:sz w:val="28"/>
           <w:szCs w:val="28"/>
         </w:rPr>
-        <w:t xml:space="preserve"> Table for the many to </w:t>
-      </w:r>
-      <w:proofErr w:type="gramStart"/>
-      <w:r>
-        <w:rPr>
-          <w:rFonts w:eastAsia="Times New Roman" w:cs="Helvetica"/>
-          <w:color w:val="333333"/>
-          <w:sz w:val="28"/>
-          <w:szCs w:val="28"/>
-        </w:rPr>
-        <w:t>many relationship</w:t>
-      </w:r>
-      <w:proofErr w:type="gramEnd"/>
-      <w:r>
-        <w:rPr>
-          <w:rFonts w:eastAsia="Times New Roman" w:cs="Helvetica"/>
-          <w:color w:val="333333"/>
-          <w:sz w:val="28"/>
-          <w:szCs w:val="28"/>
-        </w:rPr>
-        <w:t xml:space="preserve"> between recipe and navigation property.</w:t>
+        <w:t> Table for the many to many relationship between recipe and navigation property.</w:t>
       </w:r>
     </w:p>
     <w:p>
@@ -814,27 +737,7 @@
           <w:sz w:val="28"/>
           <w:szCs w:val="28"/>
         </w:rPr>
-        <w:t xml:space="preserve"> Table for the many to </w:t>
-      </w:r>
-      <w:proofErr w:type="gramStart"/>
-      <w:r>
-        <w:rPr>
-          <w:rFonts w:eastAsia="Times New Roman" w:cs="Helvetica"/>
-          <w:color w:val="333333"/>
-          <w:sz w:val="28"/>
-          <w:szCs w:val="28"/>
-        </w:rPr>
-        <w:t>many relationship</w:t>
-      </w:r>
-      <w:proofErr w:type="gramEnd"/>
-      <w:r>
-        <w:rPr>
-          <w:rFonts w:eastAsia="Times New Roman" w:cs="Helvetica"/>
-          <w:color w:val="333333"/>
-          <w:sz w:val="28"/>
-          <w:szCs w:val="28"/>
-        </w:rPr>
-        <w:t xml:space="preserve"> between user and recipe.</w:t>
+        <w:t> Table for the many to many relationship between user and recipe.</w:t>
       </w:r>
     </w:p>
     <w:p>
@@ -948,27 +851,7 @@
           <w:sz w:val="28"/>
           <w:szCs w:val="28"/>
         </w:rPr>
-        <w:t xml:space="preserve">The user and recipe will have a many to many relationship thus will be a table </w:t>
-      </w:r>
-      <w:proofErr w:type="spellStart"/>
-      <w:r>
-        <w:rPr>
-          <w:rFonts w:eastAsia="Times New Roman" w:cs="Helvetica"/>
-          <w:color w:val="333333"/>
-          <w:sz w:val="28"/>
-          <w:szCs w:val="28"/>
-        </w:rPr>
-        <w:t>UsersRecipes</w:t>
-      </w:r>
-      <w:proofErr w:type="spellEnd"/>
-      <w:r>
-        <w:rPr>
-          <w:rFonts w:eastAsia="Times New Roman" w:cs="Helvetica"/>
-          <w:color w:val="333333"/>
-          <w:sz w:val="28"/>
-          <w:szCs w:val="28"/>
-        </w:rPr>
-        <w:t xml:space="preserve"> that contains the keys of both. Here is a class diagram illustrates this constraints:</w:t>
+        <w:t>The user and recipe will have a many to many relationship thus will be a table UsersRecipes that contains the keys of both. Here is a class diagram illustrates this constraints:</w:t>
       </w:r>
     </w:p>
     <w:p>
@@ -1132,16 +1015,7 @@
           <w:sz w:val="28"/>
           <w:szCs w:val="28"/>
         </w:rPr>
-        <w:t>The first level of access is user tha</w:t>
-      </w:r>
-      <w:bookmarkStart w:id="0" w:name="_GoBack"/>
-      <w:bookmarkEnd w:id="0"/>
-      <w:r>
-        <w:rPr>
-          <w:sz w:val="28"/>
-          <w:szCs w:val="28"/>
-        </w:rPr>
-        <w:t>t not logged in. User that not logged in can see the about page and the sites of recipes. After the user sign in he is in the second level of access.</w:t>
+        <w:t>The first level of access is user that not logged in. User that not logged in can see the about page and the sites of recipes. After the user sign in he is in the second level of access.</w:t>
       </w:r>
     </w:p>
     <w:p>
@@ -1337,7 +1211,6 @@
                           <w:p>
                             <w:pPr>
                               <w:rPr>
-                                <w:rFonts w:hint="cs"/>
                                 <w:rtl/>
                               </w:rPr>
                             </w:pPr>
@@ -1643,27 +1516,175 @@
           <w:tab w:val="left" w:pos="6536"/>
           <w:tab w:val="right" w:pos="8306"/>
         </w:tabs>
+        <w:bidi w:val="0"/>
+        <w:rPr>
+          <w:b/>
+          <w:bCs/>
+          <w:color w:val="FF0000"/>
+          <w:sz w:val="28"/>
+          <w:szCs w:val="28"/>
+          <w:u w:val="single"/>
+        </w:rPr>
+      </w:pPr>
+      <w:r>
+        <w:rPr>
+          <w:sz w:val="28"/>
+          <w:szCs w:val="28"/>
+          <w:highlight w:val="yellow"/>
+        </w:rPr>
+        <w:lastRenderedPageBreak/>
+        <w:t>Two views to the same model</w:t>
+      </w:r>
+      <w:r>
+        <w:rPr>
+          <w:sz w:val="28"/>
+          <w:szCs w:val="28"/>
+        </w:rPr>
+        <w:t>:</w:t>
+      </w:r>
+    </w:p>
+    <w:p>
+      <w:pPr>
+        <w:tabs>
+          <w:tab w:val="left" w:pos="6536"/>
+          <w:tab w:val="right" w:pos="8306"/>
+        </w:tabs>
+        <w:bidi w:val="0"/>
+        <w:rPr>
+          <w:sz w:val="28"/>
+          <w:szCs w:val="28"/>
+        </w:rPr>
+      </w:pPr>
+      <w:r>
+        <w:rPr>
+          <w:sz w:val="28"/>
+          <w:szCs w:val="28"/>
+        </w:rPr>
+        <w:t>The</w:t>
+      </w:r>
+      <w:r>
+        <w:rPr>
+          <w:sz w:val="28"/>
+          <w:szCs w:val="28"/>
+        </w:rPr>
+        <w:t xml:space="preserve"> MVC pattern separate the view from the model thus allow you to make two views to the same model as illustrated in the diagram below (In fact this is implementation of the Observer design pattern):</w:t>
+      </w:r>
+    </w:p>
+    <w:p>
+      <w:pPr>
+        <w:tabs>
+          <w:tab w:val="left" w:pos="6536"/>
+          <w:tab w:val="right" w:pos="8306"/>
+        </w:tabs>
+        <w:bidi w:val="0"/>
+        <w:rPr>
+          <w:sz w:val="28"/>
+          <w:szCs w:val="28"/>
+        </w:rPr>
+      </w:pPr>
+      <w:r>
+        <w:rPr>
+          <w:noProof/>
+          <w:sz w:val="28"/>
+          <w:szCs w:val="28"/>
+        </w:rPr>
+        <w:drawing>
+          <wp:inline distT="0" distB="0" distL="0" distR="0">
+            <wp:extent cx="5398432" cy="2785730"/>
+            <wp:effectExtent l="0" t="0" r="0" b="0"/>
+            <wp:docPr id="5" name="Picture 5"/>
+            <wp:cNvGraphicFramePr>
+              <a:graphicFrameLocks xmlns:a="http://schemas.openxmlformats.org/drawingml/2006/main" noChangeAspect="1"/>
+            </wp:cNvGraphicFramePr>
+            <a:graphic xmlns:a="http://schemas.openxmlformats.org/drawingml/2006/main">
+              <a:graphicData uri="http://schemas.openxmlformats.org/drawingml/2006/picture">
+                <pic:pic xmlns:pic="http://schemas.openxmlformats.org/drawingml/2006/picture">
+                  <pic:nvPicPr>
+                    <pic:cNvPr id="0" name="MultipleViewsToTheSameModel.jpg"/>
+                    <pic:cNvPicPr/>
+                  </pic:nvPicPr>
+                  <pic:blipFill>
+                    <a:blip r:embed="rId8">
+                      <a:extLst>
+                        <a:ext uri="{28A0092B-C50C-407E-A947-70E740481C1C}">
+                          <a14:useLocalDpi xmlns:a14="http://schemas.microsoft.com/office/drawing/2010/main" val="0"/>
+                        </a:ext>
+                      </a:extLst>
+                    </a:blip>
+                    <a:stretch>
+                      <a:fillRect/>
+                    </a:stretch>
+                  </pic:blipFill>
+                  <pic:spPr>
+                    <a:xfrm>
+                      <a:off x="0" y="0"/>
+                      <a:ext cx="5407025" cy="2790164"/>
+                    </a:xfrm>
+                    <a:prstGeom prst="rect">
+                      <a:avLst/>
+                    </a:prstGeom>
+                  </pic:spPr>
+                </pic:pic>
+              </a:graphicData>
+            </a:graphic>
+          </wp:inline>
+        </w:drawing>
+      </w:r>
+    </w:p>
+    <w:p>
+      <w:pPr>
+        <w:tabs>
+          <w:tab w:val="left" w:pos="6536"/>
+          <w:tab w:val="right" w:pos="8306"/>
+        </w:tabs>
         <w:jc w:val="right"/>
         <w:rPr>
-          <w:rFonts w:hint="cs"/>
-          <w:sz w:val="28"/>
-          <w:szCs w:val="28"/>
-          <w:rtl/>
-        </w:rPr>
-      </w:pPr>
-    </w:p>
-    <w:p>
-      <w:pPr>
-        <w:tabs>
-          <w:tab w:val="left" w:pos="6536"/>
-          <w:tab w:val="right" w:pos="8306"/>
-        </w:tabs>
-        <w:bidi w:val="0"/>
-        <w:rPr>
-          <w:sz w:val="28"/>
-          <w:szCs w:val="28"/>
-        </w:rPr>
-      </w:pPr>
+          <w:sz w:val="28"/>
+          <w:szCs w:val="28"/>
+        </w:rPr>
+      </w:pPr>
+    </w:p>
+    <w:p>
+      <w:pPr>
+        <w:tabs>
+          <w:tab w:val="left" w:pos="6536"/>
+          <w:tab w:val="right" w:pos="8306"/>
+        </w:tabs>
+        <w:bidi w:val="0"/>
+        <w:rPr>
+          <w:sz w:val="28"/>
+          <w:szCs w:val="28"/>
+        </w:rPr>
+      </w:pPr>
+      <w:r>
+        <w:rPr>
+          <w:sz w:val="28"/>
+          <w:szCs w:val="28"/>
+        </w:rPr>
+        <w:t>In the diagram you can see three views to the same model.</w:t>
+      </w:r>
+    </w:p>
+    <w:p>
+      <w:pPr>
+        <w:tabs>
+          <w:tab w:val="left" w:pos="6536"/>
+          <w:tab w:val="right" w:pos="8306"/>
+        </w:tabs>
+        <w:bidi w:val="0"/>
+        <w:rPr>
+          <w:sz w:val="28"/>
+          <w:szCs w:val="28"/>
+        </w:rPr>
+      </w:pPr>
+      <w:r>
+        <w:rPr>
+          <w:sz w:val="28"/>
+          <w:szCs w:val="28"/>
+        </w:rPr>
+        <w:t>In my implementation I did two views to the recipes. In the menu click on "all recipes" and in the bottom of the page  you can click on "switch to basic view" and you can see the same model(recipes) in two different views.</w:t>
+      </w:r>
+      <w:bookmarkStart w:id="0" w:name="_GoBack"/>
+      <w:bookmarkEnd w:id="0"/>
     </w:p>
     <w:p>
       <w:pPr>
@@ -1753,7 +1774,7 @@
                     </pic:cNvPicPr>
                   </pic:nvPicPr>
                   <pic:blipFill>
-                    <a:blip r:embed="rId8">
+                    <a:blip r:embed="rId9">
                       <a:extLst>
                         <a:ext uri="{28A0092B-C50C-407E-A947-70E740481C1C}">
                           <a14:useLocalDpi xmlns:a14="http://schemas.microsoft.com/office/drawing/2010/main" val="0"/>
@@ -1804,6 +1825,7 @@
           <w:sz w:val="28"/>
           <w:szCs w:val="28"/>
         </w:rPr>
+        <w:lastRenderedPageBreak/>
         <w:t>Model:</w:t>
       </w:r>
       <w:r>
@@ -2019,50 +2041,33 @@
           <w:sz w:val="28"/>
           <w:szCs w:val="28"/>
         </w:rPr>
-        <w:t xml:space="preserve">run the </w:t>
-      </w:r>
-      <w:proofErr w:type="gramStart"/>
-      <w:r>
-        <w:rPr>
-          <w:sz w:val="28"/>
-          <w:szCs w:val="28"/>
-        </w:rPr>
-        <w:t xml:space="preserve">application </w:t>
-      </w:r>
-      <w:r>
-        <w:rPr>
-          <w:sz w:val="28"/>
-          <w:szCs w:val="28"/>
-        </w:rPr>
-        <w:t xml:space="preserve"> and</w:t>
-      </w:r>
-      <w:proofErr w:type="gramEnd"/>
-      <w:r>
-        <w:rPr>
-          <w:sz w:val="28"/>
-          <w:szCs w:val="28"/>
-        </w:rPr>
-        <w:t xml:space="preserve"> you will see the home page or login page if you are not logged in.</w:t>
-      </w:r>
-    </w:p>
-    <w:p>
-      <w:pPr>
-        <w:tabs>
-          <w:tab w:val="left" w:pos="6536"/>
-          <w:tab w:val="right" w:pos="8306"/>
-        </w:tabs>
-        <w:bidi w:val="0"/>
-        <w:rPr>
-          <w:sz w:val="28"/>
-          <w:szCs w:val="28"/>
-        </w:rPr>
-      </w:pPr>
-      <w:r>
-        <w:rPr>
-          <w:sz w:val="28"/>
-          <w:szCs w:val="28"/>
-        </w:rPr>
-        <w:lastRenderedPageBreak/>
+        <w:t xml:space="preserve">run the application </w:t>
+      </w:r>
+      <w:r>
+        <w:rPr>
+          <w:sz w:val="28"/>
+          <w:szCs w:val="28"/>
+        </w:rPr>
+        <w:t xml:space="preserve"> and you will see the home page or login page if you are not logged in.</w:t>
+      </w:r>
+    </w:p>
+    <w:p>
+      <w:pPr>
+        <w:tabs>
+          <w:tab w:val="left" w:pos="6536"/>
+          <w:tab w:val="right" w:pos="8306"/>
+        </w:tabs>
+        <w:bidi w:val="0"/>
+        <w:rPr>
+          <w:sz w:val="28"/>
+          <w:szCs w:val="28"/>
+        </w:rPr>
+      </w:pPr>
+      <w:r>
+        <w:rPr>
+          <w:sz w:val="28"/>
+          <w:szCs w:val="28"/>
+        </w:rPr>
         <w:t>In the home page y</w:t>
       </w:r>
       <w:r>

</xml_diff>

<commit_message>
Last changes to user guide
</commit_message>
<xml_diff>
--- a/Documents/Final Project guide.docx
+++ b/Documents/Final Project guide.docx
@@ -1428,8 +1428,6 @@
           <w:szCs w:val="28"/>
         </w:rPr>
       </w:pPr>
-      <w:bookmarkStart w:id="0" w:name="_GoBack"/>
-      <w:bookmarkEnd w:id="0"/>
     </w:p>
     <w:p>
       <w:pPr>
@@ -1536,7 +1534,6 @@
                     <w:p>
                       <w:pPr>
                         <w:rPr>
-                          <w:rFonts w:hint="cs"/>
                           <w:rtl/>
                         </w:rPr>
                       </w:pPr>
@@ -2390,7 +2387,138 @@
           <w:sz w:val="28"/>
           <w:szCs w:val="28"/>
         </w:rPr>
+        <w:t>If you are not logged on log in or sign in if you do not have account.</w:t>
+      </w:r>
+    </w:p>
+    <w:p>
+      <w:pPr>
+        <w:tabs>
+          <w:tab w:val="left" w:pos="6536"/>
+          <w:tab w:val="right" w:pos="8306"/>
+        </w:tabs>
+        <w:bidi w:val="0"/>
+        <w:rPr>
+          <w:rFonts w:hint="cs"/>
+          <w:sz w:val="28"/>
+          <w:szCs w:val="28"/>
+          <w:rtl/>
+        </w:rPr>
+      </w:pPr>
+      <w:r>
+        <w:rPr>
+          <w:sz w:val="28"/>
+          <w:szCs w:val="28"/>
+        </w:rPr>
         <w:lastRenderedPageBreak/>
+        <w:t>If you want to log in as administrator log in with username</w:t>
+      </w:r>
+      <w:proofErr w:type="gramStart"/>
+      <w:r>
+        <w:rPr>
+          <w:sz w:val="28"/>
+          <w:szCs w:val="28"/>
+        </w:rPr>
+        <w:t>:</w:t>
+      </w:r>
+      <w:r>
+        <w:rPr>
+          <w:rFonts w:hint="cs"/>
+          <w:color w:val="FF0000"/>
+          <w:sz w:val="28"/>
+          <w:szCs w:val="28"/>
+          <w:rtl/>
+        </w:rPr>
+        <w:t>דגנית</w:t>
+      </w:r>
+      <w:proofErr w:type="gramEnd"/>
+      <w:r>
+        <w:rPr>
+          <w:color w:val="FF0000"/>
+          <w:sz w:val="28"/>
+          <w:szCs w:val="28"/>
+        </w:rPr>
+        <w:t xml:space="preserve"> </w:t>
+      </w:r>
+    </w:p>
+    <w:p>
+      <w:pPr>
+        <w:tabs>
+          <w:tab w:val="left" w:pos="6536"/>
+          <w:tab w:val="right" w:pos="8306"/>
+        </w:tabs>
+        <w:bidi w:val="0"/>
+        <w:rPr>
+          <w:rFonts w:hint="cs"/>
+          <w:sz w:val="28"/>
+          <w:szCs w:val="28"/>
+          <w:rtl/>
+        </w:rPr>
+      </w:pPr>
+      <w:r>
+        <w:rPr>
+          <w:sz w:val="28"/>
+          <w:szCs w:val="28"/>
+        </w:rPr>
+        <w:t>And password</w:t>
+      </w:r>
+      <w:proofErr w:type="gramStart"/>
+      <w:r>
+        <w:rPr>
+          <w:sz w:val="28"/>
+          <w:szCs w:val="28"/>
+        </w:rPr>
+        <w:t>:</w:t>
+      </w:r>
+      <w:r>
+        <w:rPr>
+          <w:color w:val="FF0000"/>
+          <w:sz w:val="28"/>
+          <w:szCs w:val="28"/>
+        </w:rPr>
+        <w:t>1234</w:t>
+      </w:r>
+      <w:proofErr w:type="gramEnd"/>
+      <w:r>
+        <w:rPr>
+          <w:sz w:val="28"/>
+          <w:szCs w:val="28"/>
+        </w:rPr>
+        <w:t>. (</w:t>
+      </w:r>
+      <w:proofErr w:type="gramStart"/>
+      <w:r>
+        <w:rPr>
+          <w:sz w:val="28"/>
+          <w:szCs w:val="28"/>
+        </w:rPr>
+        <w:t>in</w:t>
+      </w:r>
+      <w:proofErr w:type="gramEnd"/>
+      <w:r>
+        <w:rPr>
+          <w:sz w:val="28"/>
+          <w:szCs w:val="28"/>
+        </w:rPr>
+        <w:t xml:space="preserve"> deployment this will change).</w:t>
+      </w:r>
+    </w:p>
+    <w:p>
+      <w:pPr>
+        <w:tabs>
+          <w:tab w:val="left" w:pos="6536"/>
+          <w:tab w:val="right" w:pos="8306"/>
+        </w:tabs>
+        <w:bidi w:val="0"/>
+        <w:rPr>
+          <w:sz w:val="28"/>
+          <w:szCs w:val="28"/>
+        </w:rPr>
+      </w:pPr>
+      <w:r>
+        <w:rPr>
+          <w:sz w:val="28"/>
+          <w:szCs w:val="28"/>
+        </w:rPr>
         <w:t>In the home page y</w:t>
       </w:r>
       <w:r>
@@ -2407,6 +2535,620 @@
         </w:rPr>
         <w:t>gories in order to see your recipes in that category or to search recipes by navigation property.</w:t>
       </w:r>
+    </w:p>
+    <w:p>
+      <w:pPr>
+        <w:tabs>
+          <w:tab w:val="left" w:pos="6536"/>
+          <w:tab w:val="right" w:pos="8306"/>
+        </w:tabs>
+        <w:bidi w:val="0"/>
+        <w:rPr>
+          <w:sz w:val="28"/>
+          <w:szCs w:val="28"/>
+        </w:rPr>
+      </w:pPr>
+      <w:r>
+        <w:rPr>
+          <w:sz w:val="28"/>
+          <w:szCs w:val="28"/>
+        </w:rPr>
+        <w:t xml:space="preserve">To see all the recipes in your repository click on: </w:t>
+      </w:r>
+      <w:r>
+        <w:rPr>
+          <w:rFonts w:hint="cs"/>
+          <w:sz w:val="28"/>
+          <w:szCs w:val="28"/>
+          <w:rtl/>
+        </w:rPr>
+        <w:t>"</w:t>
+      </w:r>
+      <w:r>
+        <w:rPr>
+          <w:rFonts w:hint="cs"/>
+          <w:color w:val="FF0000"/>
+          <w:sz w:val="28"/>
+          <w:szCs w:val="28"/>
+          <w:rtl/>
+        </w:rPr>
+        <w:t>למאגר המתכונים האיש</w:t>
+      </w:r>
+      <w:r>
+        <w:rPr>
+          <w:rFonts w:hint="cs"/>
+          <w:sz w:val="28"/>
+          <w:szCs w:val="28"/>
+          <w:rtl/>
+        </w:rPr>
+        <w:t>י"</w:t>
+      </w:r>
+    </w:p>
+    <w:p>
+      <w:pPr>
+        <w:tabs>
+          <w:tab w:val="left" w:pos="6536"/>
+          <w:tab w:val="right" w:pos="8306"/>
+        </w:tabs>
+        <w:bidi w:val="0"/>
+        <w:rPr>
+          <w:sz w:val="28"/>
+          <w:szCs w:val="28"/>
+        </w:rPr>
+      </w:pPr>
+      <w:r>
+        <w:rPr>
+          <w:sz w:val="28"/>
+          <w:szCs w:val="28"/>
+        </w:rPr>
+        <w:t>If you are in administrator mode you can add navigation properties and main categories in the home page.</w:t>
+      </w:r>
+    </w:p>
+    <w:p>
+      <w:pPr>
+        <w:tabs>
+          <w:tab w:val="left" w:pos="6536"/>
+          <w:tab w:val="right" w:pos="8306"/>
+        </w:tabs>
+        <w:bidi w:val="0"/>
+        <w:rPr>
+          <w:sz w:val="28"/>
+          <w:szCs w:val="28"/>
+        </w:rPr>
+      </w:pPr>
+      <w:r>
+        <w:rPr>
+          <w:sz w:val="28"/>
+          <w:szCs w:val="28"/>
+        </w:rPr>
+        <w:t>To see all the recipes from all the users go to "</w:t>
+      </w:r>
+      <w:r>
+        <w:rPr>
+          <w:rFonts w:hint="cs"/>
+          <w:color w:val="FF0000"/>
+          <w:sz w:val="28"/>
+          <w:szCs w:val="28"/>
+          <w:rtl/>
+        </w:rPr>
+        <w:t>כל המתכונים</w:t>
+      </w:r>
+      <w:r>
+        <w:rPr>
+          <w:sz w:val="28"/>
+          <w:szCs w:val="28"/>
+        </w:rPr>
+        <w:t>".</w:t>
+      </w:r>
+    </w:p>
+    <w:p>
+      <w:pPr>
+        <w:tabs>
+          <w:tab w:val="left" w:pos="6536"/>
+          <w:tab w:val="right" w:pos="8306"/>
+        </w:tabs>
+        <w:bidi w:val="0"/>
+        <w:rPr>
+          <w:sz w:val="28"/>
+          <w:szCs w:val="28"/>
+        </w:rPr>
+      </w:pPr>
+      <w:r>
+        <w:rPr>
+          <w:sz w:val="28"/>
+          <w:szCs w:val="28"/>
+        </w:rPr>
+        <w:t>You can view all the recipes in two mod</w:t>
+      </w:r>
+      <w:r>
+        <w:rPr>
+          <w:sz w:val="28"/>
+          <w:szCs w:val="28"/>
+        </w:rPr>
+        <w:t>es: basic mode and advance mode, to switch between the two modes go to the bottom of the page and click on "</w:t>
+      </w:r>
+      <w:r>
+        <w:rPr>
+          <w:rFonts w:hint="cs"/>
+          <w:color w:val="FF0000"/>
+          <w:sz w:val="28"/>
+          <w:szCs w:val="28"/>
+          <w:rtl/>
+        </w:rPr>
+        <w:t>עבור לתצוגה בסיסית/מתקדמת</w:t>
+      </w:r>
+      <w:r>
+        <w:rPr>
+          <w:sz w:val="28"/>
+          <w:szCs w:val="28"/>
+        </w:rPr>
+        <w:t xml:space="preserve">". </w:t>
+      </w:r>
+    </w:p>
+    <w:p>
+      <w:pPr>
+        <w:tabs>
+          <w:tab w:val="left" w:pos="6536"/>
+          <w:tab w:val="right" w:pos="8306"/>
+        </w:tabs>
+        <w:bidi w:val="0"/>
+        <w:rPr>
+          <w:sz w:val="28"/>
+          <w:szCs w:val="28"/>
+        </w:rPr>
+      </w:pPr>
+      <w:r>
+        <w:rPr>
+          <w:sz w:val="28"/>
+          <w:szCs w:val="28"/>
+        </w:rPr>
+        <w:t>If you are not in administrator mode you can add existing recipe to your own repository</w:t>
+      </w:r>
+      <w:r>
+        <w:rPr>
+          <w:sz w:val="28"/>
+          <w:szCs w:val="28"/>
+        </w:rPr>
+        <w:t xml:space="preserve">, in all recipes you can </w:t>
+      </w:r>
+      <w:r>
+        <w:rPr>
+          <w:sz w:val="28"/>
+          <w:szCs w:val="28"/>
+        </w:rPr>
+        <w:t xml:space="preserve">see below each recipe "add to &lt;your-name&gt; repository" if you click on it the recipe will be </w:t>
+      </w:r>
+      <w:proofErr w:type="gramStart"/>
+      <w:r>
+        <w:rPr>
+          <w:sz w:val="28"/>
+          <w:szCs w:val="28"/>
+        </w:rPr>
+        <w:t>in  your</w:t>
+      </w:r>
+      <w:proofErr w:type="gramEnd"/>
+      <w:r>
+        <w:rPr>
+          <w:sz w:val="28"/>
+          <w:szCs w:val="28"/>
+        </w:rPr>
+        <w:t xml:space="preserve"> repository, if the recipe already exists in your repository you will see error message on your screen.</w:t>
+      </w:r>
+    </w:p>
+    <w:p>
+      <w:pPr>
+        <w:tabs>
+          <w:tab w:val="left" w:pos="6536"/>
+          <w:tab w:val="right" w:pos="8306"/>
+        </w:tabs>
+        <w:bidi w:val="0"/>
+        <w:rPr>
+          <w:sz w:val="28"/>
+          <w:szCs w:val="28"/>
+        </w:rPr>
+      </w:pPr>
+      <w:r>
+        <w:rPr>
+          <w:sz w:val="28"/>
+          <w:szCs w:val="28"/>
+        </w:rPr>
+        <w:t>In administrator mode in all recipes you can edit/delete/add navigation properties to each recipe below each recipe you will see these three options. In the edit of the recipe you can see in the end of the form "</w:t>
+      </w:r>
+      <w:r>
+        <w:rPr>
+          <w:rFonts w:hint="cs"/>
+          <w:color w:val="FF0000"/>
+          <w:sz w:val="28"/>
+          <w:szCs w:val="28"/>
+          <w:rtl/>
+        </w:rPr>
+        <w:t>מתכון מוצלח?</w:t>
+      </w:r>
+      <w:r>
+        <w:rPr>
+          <w:sz w:val="28"/>
+          <w:szCs w:val="28"/>
+        </w:rPr>
+        <w:t>", if you check this checkbox the recipe will be checked as successful. In the tab "</w:t>
+      </w:r>
+      <w:r>
+        <w:rPr>
+          <w:rFonts w:hint="cs"/>
+          <w:color w:val="FF0000"/>
+          <w:sz w:val="28"/>
+          <w:szCs w:val="28"/>
+          <w:rtl/>
+        </w:rPr>
+        <w:t>מוצלחים</w:t>
+      </w:r>
+      <w:r>
+        <w:rPr>
+          <w:sz w:val="28"/>
+          <w:szCs w:val="28"/>
+        </w:rPr>
+        <w:t>" you can see all the recipes that checked as successful.</w:t>
+      </w:r>
+    </w:p>
+    <w:p>
+      <w:pPr>
+        <w:tabs>
+          <w:tab w:val="left" w:pos="6536"/>
+          <w:tab w:val="right" w:pos="8306"/>
+        </w:tabs>
+        <w:bidi w:val="0"/>
+        <w:rPr>
+          <w:sz w:val="28"/>
+          <w:szCs w:val="28"/>
+        </w:rPr>
+      </w:pPr>
+      <w:r>
+        <w:rPr>
+          <w:sz w:val="28"/>
+          <w:szCs w:val="28"/>
+        </w:rPr>
+        <w:t>If you want to delete main category go in the home page to "</w:t>
+      </w:r>
+      <w:r>
+        <w:rPr>
+          <w:rFonts w:hint="cs"/>
+          <w:sz w:val="28"/>
+          <w:szCs w:val="28"/>
+          <w:rtl/>
+        </w:rPr>
+        <w:t>הוסיפי קטגוריה ראשית</w:t>
+      </w:r>
+      <w:r>
+        <w:rPr>
+          <w:sz w:val="28"/>
+          <w:szCs w:val="28"/>
+        </w:rPr>
+        <w:t>" and then to "</w:t>
+      </w:r>
+      <w:r>
+        <w:rPr>
+          <w:rFonts w:hint="cs"/>
+          <w:sz w:val="28"/>
+          <w:szCs w:val="28"/>
+          <w:rtl/>
+        </w:rPr>
+        <w:t>לכל הקטגוריות הראשיות</w:t>
+      </w:r>
+      <w:r>
+        <w:rPr>
+          <w:sz w:val="28"/>
+          <w:szCs w:val="28"/>
+        </w:rPr>
+        <w:t>".</w:t>
+      </w:r>
+      <w:r>
+        <w:rPr>
+          <w:sz w:val="28"/>
+          <w:szCs w:val="28"/>
+        </w:rPr>
+        <w:t xml:space="preserve"> </w:t>
+      </w:r>
+      <w:proofErr w:type="gramStart"/>
+      <w:r>
+        <w:rPr>
+          <w:sz w:val="28"/>
+          <w:szCs w:val="28"/>
+        </w:rPr>
+        <w:t>( or</w:t>
+      </w:r>
+      <w:proofErr w:type="gramEnd"/>
+      <w:r>
+        <w:rPr>
+          <w:sz w:val="28"/>
+          <w:szCs w:val="28"/>
+        </w:rPr>
+        <w:t xml:space="preserve"> to the url:</w:t>
+      </w:r>
+    </w:p>
+    <w:p>
+      <w:pPr>
+        <w:tabs>
+          <w:tab w:val="left" w:pos="6536"/>
+          <w:tab w:val="right" w:pos="8306"/>
+        </w:tabs>
+        <w:bidi w:val="0"/>
+        <w:rPr>
+          <w:sz w:val="28"/>
+          <w:szCs w:val="28"/>
+        </w:rPr>
+      </w:pPr>
+      <w:hyperlink r:id="rId11" w:history="1">
+        <w:r>
+          <w:rPr>
+            <w:rStyle w:val="Hyperlink"/>
+          </w:rPr>
+          <w:t>http://localhost:51914/MainCategory</w:t>
+        </w:r>
+      </w:hyperlink>
+      <w:r>
+        <w:rPr>
+          <w:sz w:val="28"/>
+          <w:szCs w:val="28"/>
+        </w:rPr>
+        <w:t xml:space="preserve"> (the port number may be different).</w:t>
+      </w:r>
+    </w:p>
+    <w:p>
+      <w:pPr>
+        <w:tabs>
+          <w:tab w:val="left" w:pos="6536"/>
+          <w:tab w:val="right" w:pos="8306"/>
+        </w:tabs>
+        <w:bidi w:val="0"/>
+        <w:rPr>
+          <w:sz w:val="28"/>
+          <w:szCs w:val="28"/>
+        </w:rPr>
+      </w:pPr>
+      <w:r>
+        <w:rPr>
+          <w:sz w:val="28"/>
+          <w:szCs w:val="28"/>
+        </w:rPr>
+        <w:t>Because this is not a common scenario to delete main category I didn't put direct link to it…</w:t>
+      </w:r>
+    </w:p>
+    <w:p>
+      <w:pPr>
+        <w:tabs>
+          <w:tab w:val="left" w:pos="6536"/>
+          <w:tab w:val="right" w:pos="8306"/>
+        </w:tabs>
+        <w:bidi w:val="0"/>
+        <w:rPr>
+          <w:sz w:val="28"/>
+          <w:szCs w:val="28"/>
+        </w:rPr>
+      </w:pPr>
+    </w:p>
+    <w:p>
+      <w:pPr>
+        <w:tabs>
+          <w:tab w:val="left" w:pos="6536"/>
+          <w:tab w:val="right" w:pos="8306"/>
+        </w:tabs>
+        <w:bidi w:val="0"/>
+        <w:rPr>
+          <w:color w:val="FF0000"/>
+          <w:sz w:val="28"/>
+          <w:szCs w:val="28"/>
+        </w:rPr>
+      </w:pPr>
+      <w:r>
+        <w:rPr>
+          <w:color w:val="FF0000"/>
+          <w:sz w:val="28"/>
+          <w:szCs w:val="28"/>
+        </w:rPr>
+        <w:lastRenderedPageBreak/>
+        <w:t>Edge cases</w:t>
+      </w:r>
+      <w:r>
+        <w:rPr>
+          <w:color w:val="FF0000"/>
+          <w:sz w:val="28"/>
+          <w:szCs w:val="28"/>
+        </w:rPr>
+        <w:t xml:space="preserve"> treatment</w:t>
+      </w:r>
+      <w:r>
+        <w:rPr>
+          <w:color w:val="FF0000"/>
+          <w:sz w:val="28"/>
+          <w:szCs w:val="28"/>
+        </w:rPr>
+        <w:t>:</w:t>
+      </w:r>
+    </w:p>
+    <w:p>
+      <w:pPr>
+        <w:tabs>
+          <w:tab w:val="left" w:pos="6536"/>
+          <w:tab w:val="right" w:pos="8306"/>
+        </w:tabs>
+        <w:bidi w:val="0"/>
+        <w:rPr>
+          <w:sz w:val="28"/>
+          <w:szCs w:val="28"/>
+        </w:rPr>
+      </w:pPr>
+      <w:r>
+        <w:rPr>
+          <w:sz w:val="28"/>
+          <w:szCs w:val="28"/>
+        </w:rPr>
+        <w:t>-</w:t>
+      </w:r>
+      <w:r>
+        <w:rPr>
+          <w:color w:val="FF0000"/>
+          <w:sz w:val="28"/>
+          <w:szCs w:val="28"/>
+        </w:rPr>
+        <w:t xml:space="preserve"> </w:t>
+      </w:r>
+      <w:r>
+        <w:rPr>
+          <w:sz w:val="28"/>
+          <w:szCs w:val="28"/>
+        </w:rPr>
+        <w:t xml:space="preserve">If you name a picture for recipe as picture that already exists the new recipe and the original recipe will have the new picture( </w:t>
+      </w:r>
+      <w:proofErr w:type="spellStart"/>
+      <w:r>
+        <w:rPr>
+          <w:sz w:val="28"/>
+          <w:szCs w:val="28"/>
+        </w:rPr>
+        <w:t>Deganit</w:t>
+      </w:r>
+      <w:proofErr w:type="spellEnd"/>
+      <w:r>
+        <w:rPr>
+          <w:sz w:val="28"/>
+          <w:szCs w:val="28"/>
+        </w:rPr>
+        <w:t xml:space="preserve"> requirement don't ask me why… </w:t>
+      </w:r>
+      <w:r>
+        <w:rPr>
+          <w:sz w:val="28"/>
+          <w:szCs w:val="28"/>
+        </w:rPr>
+        <w:sym w:font="Wingdings" w:char="F04A"/>
+      </w:r>
+      <w:r>
+        <w:rPr>
+          <w:sz w:val="28"/>
+          <w:szCs w:val="28"/>
+        </w:rPr>
+        <w:t>) I just replace the original picture with the new one.</w:t>
+      </w:r>
+    </w:p>
+    <w:p>
+      <w:pPr>
+        <w:tabs>
+          <w:tab w:val="left" w:pos="6536"/>
+          <w:tab w:val="right" w:pos="8306"/>
+        </w:tabs>
+        <w:bidi w:val="0"/>
+        <w:rPr>
+          <w:sz w:val="28"/>
+          <w:szCs w:val="28"/>
+        </w:rPr>
+      </w:pPr>
+      <w:r>
+        <w:rPr>
+          <w:sz w:val="28"/>
+          <w:szCs w:val="28"/>
+        </w:rPr>
+        <w:t xml:space="preserve">- If you delete main category all the recipes that this is their main category will be deleted (so if you delete all the main categories all the recipes will be deleted). </w:t>
+      </w:r>
+    </w:p>
+    <w:p>
+      <w:pPr>
+        <w:tabs>
+          <w:tab w:val="left" w:pos="6536"/>
+          <w:tab w:val="right" w:pos="8306"/>
+        </w:tabs>
+        <w:bidi w:val="0"/>
+        <w:rPr>
+          <w:sz w:val="28"/>
+          <w:szCs w:val="28"/>
+        </w:rPr>
+      </w:pPr>
+      <w:r>
+        <w:rPr>
+          <w:sz w:val="28"/>
+          <w:szCs w:val="28"/>
+        </w:rPr>
+        <w:t>- If you add recipe with the same name as recipe that already exists this is ok because the recipes main key is id.</w:t>
+      </w:r>
+    </w:p>
+    <w:p>
+      <w:pPr>
+        <w:tabs>
+          <w:tab w:val="left" w:pos="6536"/>
+          <w:tab w:val="right" w:pos="8306"/>
+        </w:tabs>
+        <w:bidi w:val="0"/>
+        <w:rPr>
+          <w:sz w:val="28"/>
+          <w:szCs w:val="28"/>
+        </w:rPr>
+      </w:pPr>
+      <w:r>
+        <w:rPr>
+          <w:sz w:val="28"/>
+          <w:szCs w:val="28"/>
+        </w:rPr>
+        <w:t>- In non-administrator mode if you add to your repository recipe that already exists error message will be displayed.</w:t>
+      </w:r>
+    </w:p>
+    <w:p>
+      <w:pPr>
+        <w:tabs>
+          <w:tab w:val="left" w:pos="6536"/>
+          <w:tab w:val="right" w:pos="8306"/>
+        </w:tabs>
+        <w:bidi w:val="0"/>
+        <w:rPr>
+          <w:sz w:val="28"/>
+          <w:szCs w:val="28"/>
+        </w:rPr>
+      </w:pPr>
+      <w:r>
+        <w:rPr>
+          <w:sz w:val="28"/>
+          <w:szCs w:val="28"/>
+        </w:rPr>
+        <w:t>- When adding a new recipe if you missed the name of the recipe or the link to the recipe validation error will appear near the place you missed to put value, same will occur when you edit recipe.</w:t>
+      </w:r>
+      <w:bookmarkStart w:id="0" w:name="_GoBack"/>
+      <w:bookmarkEnd w:id="0"/>
+    </w:p>
+    <w:p>
+      <w:pPr>
+        <w:tabs>
+          <w:tab w:val="left" w:pos="6536"/>
+          <w:tab w:val="right" w:pos="8306"/>
+        </w:tabs>
+        <w:bidi w:val="0"/>
+        <w:rPr>
+          <w:sz w:val="28"/>
+          <w:szCs w:val="28"/>
+        </w:rPr>
+      </w:pPr>
+    </w:p>
+    <w:p>
+      <w:pPr>
+        <w:tabs>
+          <w:tab w:val="left" w:pos="6536"/>
+          <w:tab w:val="right" w:pos="8306"/>
+        </w:tabs>
+        <w:bidi w:val="0"/>
+        <w:rPr>
+          <w:sz w:val="28"/>
+          <w:szCs w:val="28"/>
+        </w:rPr>
+      </w:pPr>
+    </w:p>
+    <w:p>
+      <w:pPr>
+        <w:tabs>
+          <w:tab w:val="left" w:pos="6536"/>
+          <w:tab w:val="right" w:pos="8306"/>
+        </w:tabs>
+        <w:bidi w:val="0"/>
+        <w:rPr>
+          <w:sz w:val="28"/>
+          <w:szCs w:val="28"/>
+        </w:rPr>
+      </w:pPr>
     </w:p>
     <w:p>
       <w:pPr>

</xml_diff>

<commit_message>
Final user guide changes
</commit_message>
<xml_diff>
--- a/Documents/Final Project guide.docx
+++ b/Documents/Final Project guide.docx
@@ -240,18 +240,8 @@
           <w:sz w:val="28"/>
           <w:szCs w:val="28"/>
         </w:rPr>
-        <w:t xml:space="preserve">Project in </w:t>
-      </w:r>
-      <w:proofErr w:type="spellStart"/>
-      <w:r>
-        <w:rPr>
-          <w:color w:val="95B3D7" w:themeColor="accent1" w:themeTint="99"/>
-          <w:sz w:val="28"/>
-          <w:szCs w:val="28"/>
-        </w:rPr>
-        <w:t>github</w:t>
-      </w:r>
-      <w:proofErr w:type="spellEnd"/>
+        <w:t>Project in github</w:t>
+      </w:r>
       <w:r>
         <w:rPr>
           <w:sz w:val="28"/>
@@ -285,6 +275,7 @@
           <w:tab w:val="left" w:pos="5878"/>
           <w:tab w:val="right" w:pos="8306"/>
         </w:tabs>
+        <w:jc w:val="right"/>
         <w:rPr>
           <w:color w:val="FF0000"/>
           <w:sz w:val="28"/>
@@ -413,23 +404,7 @@
           <w:sz w:val="28"/>
           <w:szCs w:val="28"/>
         </w:rPr>
-        <w:t xml:space="preserve"> </w:t>
-      </w:r>
-      <w:proofErr w:type="gramStart"/>
-      <w:r>
-        <w:rPr>
-          <w:sz w:val="28"/>
-          <w:szCs w:val="28"/>
-        </w:rPr>
-        <w:t>cake  is</w:t>
-      </w:r>
-      <w:proofErr w:type="gramEnd"/>
-      <w:r>
-        <w:rPr>
-          <w:sz w:val="28"/>
-          <w:szCs w:val="28"/>
-        </w:rPr>
-        <w:t xml:space="preserve"> in a cakes category.</w:t>
+        <w:t xml:space="preserve"> cake  is in a cakes category.</w:t>
       </w:r>
     </w:p>
     <w:p>
@@ -469,15 +444,7 @@
           <w:sz w:val="28"/>
           <w:szCs w:val="28"/>
         </w:rPr>
-        <w:t xml:space="preserve">In the site you can find a recipe by its name or it's </w:t>
-      </w:r>
-      <w:proofErr w:type="gramStart"/>
-      <w:r>
-        <w:rPr>
-          <w:sz w:val="28"/>
-          <w:szCs w:val="28"/>
-        </w:rPr>
-        <w:t xml:space="preserve">description </w:t>
+        <w:t xml:space="preserve">In the site you can find a recipe by its name or it's description </w:t>
       </w:r>
       <w:r>
         <w:rPr>
@@ -486,78 +453,45 @@
         </w:rPr>
         <w:t>.</w:t>
       </w:r>
-      <w:proofErr w:type="gramEnd"/>
-    </w:p>
-    <w:p>
-      <w:pPr>
-        <w:tabs>
-          <w:tab w:val="left" w:pos="6536"/>
-          <w:tab w:val="right" w:pos="8306"/>
-        </w:tabs>
-        <w:bidi w:val="0"/>
-        <w:rPr>
-          <w:sz w:val="28"/>
-          <w:szCs w:val="28"/>
-        </w:rPr>
-      </w:pPr>
-      <w:r>
-        <w:rPr>
-          <w:sz w:val="28"/>
-          <w:szCs w:val="28"/>
-        </w:rPr>
-        <w:t xml:space="preserve">In the site you can add new recipes, delete and </w:t>
-      </w:r>
-      <w:proofErr w:type="gramStart"/>
-      <w:r>
-        <w:rPr>
-          <w:sz w:val="28"/>
-          <w:szCs w:val="28"/>
-        </w:rPr>
-        <w:t>update  and</w:t>
-      </w:r>
-      <w:proofErr w:type="gramEnd"/>
-      <w:r>
-        <w:rPr>
-          <w:sz w:val="28"/>
-          <w:szCs w:val="28"/>
-        </w:rPr>
-        <w:t xml:space="preserve"> add or remove navigation properties.</w:t>
-      </w:r>
-    </w:p>
-    <w:p>
-      <w:pPr>
-        <w:tabs>
-          <w:tab w:val="left" w:pos="6536"/>
-          <w:tab w:val="right" w:pos="8306"/>
-        </w:tabs>
-        <w:bidi w:val="0"/>
-        <w:rPr>
-          <w:sz w:val="28"/>
-          <w:szCs w:val="28"/>
-        </w:rPr>
-      </w:pPr>
-      <w:r>
-        <w:rPr>
-          <w:sz w:val="28"/>
-          <w:szCs w:val="28"/>
-        </w:rPr>
-        <w:t xml:space="preserve">The site must be very user </w:t>
-      </w:r>
-      <w:proofErr w:type="gramStart"/>
-      <w:r>
-        <w:rPr>
-          <w:sz w:val="28"/>
-          <w:szCs w:val="28"/>
-        </w:rPr>
-        <w:t>friendly  and</w:t>
-      </w:r>
-      <w:proofErr w:type="gramEnd"/>
-      <w:r>
-        <w:rPr>
-          <w:sz w:val="28"/>
-          <w:szCs w:val="28"/>
-        </w:rPr>
-        <w:t xml:space="preserve"> easy for use .</w:t>
+    </w:p>
+    <w:p>
+      <w:pPr>
+        <w:tabs>
+          <w:tab w:val="left" w:pos="6536"/>
+          <w:tab w:val="right" w:pos="8306"/>
+        </w:tabs>
+        <w:bidi w:val="0"/>
+        <w:rPr>
+          <w:sz w:val="28"/>
+          <w:szCs w:val="28"/>
+        </w:rPr>
+      </w:pPr>
+      <w:r>
+        <w:rPr>
+          <w:sz w:val="28"/>
+          <w:szCs w:val="28"/>
+        </w:rPr>
+        <w:t>In the site you can add new recipes, delete and update  and add or remove navigation properties.</w:t>
+      </w:r>
+    </w:p>
+    <w:p>
+      <w:pPr>
+        <w:tabs>
+          <w:tab w:val="left" w:pos="6536"/>
+          <w:tab w:val="right" w:pos="8306"/>
+        </w:tabs>
+        <w:bidi w:val="0"/>
+        <w:rPr>
+          <w:sz w:val="28"/>
+          <w:szCs w:val="28"/>
+        </w:rPr>
+      </w:pPr>
+      <w:r>
+        <w:rPr>
+          <w:sz w:val="28"/>
+          <w:szCs w:val="28"/>
+        </w:rPr>
+        <w:t>The site must be very user friendly  and easy for use .</w:t>
       </w:r>
     </w:p>
     <w:p>
@@ -610,6 +544,36 @@
         </w:rPr>
         <w:t>.</w:t>
       </w:r>
+    </w:p>
+    <w:p>
+      <w:pPr>
+        <w:tabs>
+          <w:tab w:val="left" w:pos="6536"/>
+          <w:tab w:val="right" w:pos="8306"/>
+        </w:tabs>
+        <w:bidi w:val="0"/>
+        <w:rPr>
+          <w:sz w:val="28"/>
+          <w:szCs w:val="28"/>
+        </w:rPr>
+      </w:pPr>
+      <w:r>
+        <w:rPr>
+          <w:color w:val="FF0000"/>
+          <w:sz w:val="28"/>
+          <w:szCs w:val="28"/>
+        </w:rPr>
+        <w:t>System Requirements</w:t>
+      </w:r>
+      <w:r>
+        <w:rPr>
+          <w:sz w:val="28"/>
+          <w:szCs w:val="28"/>
+        </w:rPr>
+        <w:t>: The project is written in visual studio 2012 those you need VS2012 in order to run the source code.</w:t>
+      </w:r>
+      <w:bookmarkStart w:id="0" w:name="_GoBack"/>
+      <w:bookmarkEnd w:id="0"/>
     </w:p>
     <w:p>
       <w:pPr>
@@ -806,6 +770,7 @@
           <w:sz w:val="28"/>
           <w:szCs w:val="28"/>
         </w:rPr>
+        <w:lastRenderedPageBreak/>
         <w:t>4:</w:t>
       </w:r>
       <w:r>
@@ -839,7 +804,6 @@
           <w:sz w:val="28"/>
           <w:szCs w:val="28"/>
         </w:rPr>
-        <w:lastRenderedPageBreak/>
         <w:t>5:</w:t>
       </w:r>
       <w:r>
@@ -849,27 +813,7 @@
           <w:sz w:val="28"/>
           <w:szCs w:val="28"/>
         </w:rPr>
-        <w:t xml:space="preserve"> Table for the many to </w:t>
-      </w:r>
-      <w:proofErr w:type="gramStart"/>
-      <w:r>
-        <w:rPr>
-          <w:rFonts w:eastAsia="Times New Roman" w:cs="Helvetica"/>
-          <w:color w:val="333333"/>
-          <w:sz w:val="28"/>
-          <w:szCs w:val="28"/>
-        </w:rPr>
-        <w:t>many relationship</w:t>
-      </w:r>
-      <w:proofErr w:type="gramEnd"/>
-      <w:r>
-        <w:rPr>
-          <w:rFonts w:eastAsia="Times New Roman" w:cs="Helvetica"/>
-          <w:color w:val="333333"/>
-          <w:sz w:val="28"/>
-          <w:szCs w:val="28"/>
-        </w:rPr>
-        <w:t xml:space="preserve"> between recipe and navigation property.</w:t>
+        <w:t> Table for the many to many relationship between recipe and navigation property.</w:t>
       </w:r>
     </w:p>
     <w:p>
@@ -902,27 +846,7 @@
           <w:sz w:val="28"/>
           <w:szCs w:val="28"/>
         </w:rPr>
-        <w:t xml:space="preserve"> Table for the many to </w:t>
-      </w:r>
-      <w:proofErr w:type="gramStart"/>
-      <w:r>
-        <w:rPr>
-          <w:rFonts w:eastAsia="Times New Roman" w:cs="Helvetica"/>
-          <w:color w:val="333333"/>
-          <w:sz w:val="28"/>
-          <w:szCs w:val="28"/>
-        </w:rPr>
-        <w:t>many relationship</w:t>
-      </w:r>
-      <w:proofErr w:type="gramEnd"/>
-      <w:r>
-        <w:rPr>
-          <w:rFonts w:eastAsia="Times New Roman" w:cs="Helvetica"/>
-          <w:color w:val="333333"/>
-          <w:sz w:val="28"/>
-          <w:szCs w:val="28"/>
-        </w:rPr>
-        <w:t xml:space="preserve"> between user and recipe.</w:t>
+        <w:t> Table for the many to many relationship between user and recipe.</w:t>
       </w:r>
     </w:p>
     <w:p>
@@ -1036,27 +960,7 @@
           <w:sz w:val="28"/>
           <w:szCs w:val="28"/>
         </w:rPr>
-        <w:t xml:space="preserve">The user and recipe will have a many to many relationship thus will be a table </w:t>
-      </w:r>
-      <w:proofErr w:type="spellStart"/>
-      <w:r>
-        <w:rPr>
-          <w:rFonts w:eastAsia="Times New Roman" w:cs="Helvetica"/>
-          <w:color w:val="333333"/>
-          <w:sz w:val="28"/>
-          <w:szCs w:val="28"/>
-        </w:rPr>
-        <w:t>UsersRecipes</w:t>
-      </w:r>
-      <w:proofErr w:type="spellEnd"/>
-      <w:r>
-        <w:rPr>
-          <w:rFonts w:eastAsia="Times New Roman" w:cs="Helvetica"/>
-          <w:color w:val="333333"/>
-          <w:sz w:val="28"/>
-          <w:szCs w:val="28"/>
-        </w:rPr>
-        <w:t xml:space="preserve"> that contains the keys of both. Here is a class diagram illustrates this constraints:</w:t>
+        <w:t>The user and recipe will have a many to many relationship thus will be a table UsersRecipes that contains the keys of both. Here is a class diagram illustrates this constraints:</w:t>
       </w:r>
     </w:p>
     <w:p>
@@ -1077,6 +981,7 @@
           <w:sz w:val="28"/>
           <w:szCs w:val="28"/>
         </w:rPr>
+        <w:lastRenderedPageBreak/>
         <w:drawing>
           <wp:inline distT="0" distB="0" distL="0" distR="0">
             <wp:extent cx="5274310" cy="4744085"/>
@@ -1137,7 +1042,6 @@
           <w:sz w:val="28"/>
           <w:szCs w:val="28"/>
         </w:rPr>
-        <w:lastRenderedPageBreak/>
         <w:t xml:space="preserve"> </w:t>
       </w:r>
     </w:p>
@@ -1260,6 +1164,7 @@
           <w:sz w:val="28"/>
           <w:szCs w:val="28"/>
         </w:rPr>
+        <w:lastRenderedPageBreak/>
         <w:t>In order to add recipe to your repository go to all recipes</w:t>
       </w:r>
       <w:r>
@@ -1447,7 +1352,6 @@
           <w:sz w:val="28"/>
           <w:szCs w:val="28"/>
         </w:rPr>
-        <w:lastRenderedPageBreak/>
         <mc:AlternateContent>
           <mc:Choice Requires="wps">
             <w:drawing>
@@ -1842,6 +1746,7 @@
           <w:sz w:val="28"/>
           <w:szCs w:val="28"/>
         </w:rPr>
+        <w:lastRenderedPageBreak/>
         <w:t>The</w:t>
       </w:r>
       <w:r>
@@ -1963,31 +1868,7 @@
           <w:sz w:val="28"/>
           <w:szCs w:val="28"/>
         </w:rPr>
-        <w:t xml:space="preserve">In my implementation I did two views to the recipes. In the menu click on "all recipes" and in the bottom of the </w:t>
-      </w:r>
-      <w:proofErr w:type="gramStart"/>
-      <w:r>
-        <w:rPr>
-          <w:sz w:val="28"/>
-          <w:szCs w:val="28"/>
-        </w:rPr>
-        <w:t>page  you</w:t>
-      </w:r>
-      <w:proofErr w:type="gramEnd"/>
-      <w:r>
-        <w:rPr>
-          <w:sz w:val="28"/>
-          <w:szCs w:val="28"/>
-        </w:rPr>
-        <w:t xml:space="preserve"> can click on "switch </w:t>
-      </w:r>
-      <w:r>
-        <w:rPr>
-          <w:sz w:val="28"/>
-          <w:szCs w:val="28"/>
-        </w:rPr>
-        <w:lastRenderedPageBreak/>
-        <w:t>to basic view" and you can see the same model(recipes) in two different views.</w:t>
+        <w:t>In my implementation I did two views to the recipes. In the menu click on "all recipes" and in the bottom of the page  you can click on "switch to basic view" and you can see the same model(recipes) in two different views.</w:t>
       </w:r>
     </w:p>
     <w:p>
@@ -2129,6 +2010,7 @@
           <w:sz w:val="28"/>
           <w:szCs w:val="28"/>
         </w:rPr>
+        <w:lastRenderedPageBreak/>
         <w:t>Model:</w:t>
       </w:r>
       <w:r>
@@ -2344,30 +2226,14 @@
           <w:sz w:val="28"/>
           <w:szCs w:val="28"/>
         </w:rPr>
-        <w:t xml:space="preserve">run the </w:t>
-      </w:r>
-      <w:proofErr w:type="gramStart"/>
-      <w:r>
-        <w:rPr>
-          <w:sz w:val="28"/>
-          <w:szCs w:val="28"/>
-        </w:rPr>
-        <w:t xml:space="preserve">application </w:t>
-      </w:r>
-      <w:r>
-        <w:rPr>
-          <w:sz w:val="28"/>
-          <w:szCs w:val="28"/>
-        </w:rPr>
-        <w:t xml:space="preserve"> and</w:t>
-      </w:r>
-      <w:proofErr w:type="gramEnd"/>
-      <w:r>
-        <w:rPr>
-          <w:sz w:val="28"/>
-          <w:szCs w:val="28"/>
-        </w:rPr>
-        <w:t xml:space="preserve"> you will see the home page or login page if you are not logged in.</w:t>
+        <w:t xml:space="preserve">run the application </w:t>
+      </w:r>
+      <w:r>
+        <w:rPr>
+          <w:sz w:val="28"/>
+          <w:szCs w:val="28"/>
+        </w:rPr>
+        <w:t xml:space="preserve"> and you will see the home page or login page if you are not logged in.</w:t>
       </w:r>
     </w:p>
     <w:p>
@@ -2398,7 +2264,6 @@
         </w:tabs>
         <w:bidi w:val="0"/>
         <w:rPr>
-          <w:rFonts w:hint="cs"/>
           <w:sz w:val="28"/>
           <w:szCs w:val="28"/>
           <w:rtl/>
@@ -2409,16 +2274,7 @@
           <w:sz w:val="28"/>
           <w:szCs w:val="28"/>
         </w:rPr>
-        <w:lastRenderedPageBreak/>
-        <w:t>If you want to log in as administrator log in with username</w:t>
-      </w:r>
-      <w:proofErr w:type="gramStart"/>
-      <w:r>
-        <w:rPr>
-          <w:sz w:val="28"/>
-          <w:szCs w:val="28"/>
-        </w:rPr>
-        <w:t>:</w:t>
+        <w:t>If you want to log in as administrator log in with username:</w:t>
       </w:r>
       <w:r>
         <w:rPr>
@@ -2430,7 +2286,6 @@
         </w:rPr>
         <w:t>דגנית</w:t>
       </w:r>
-      <w:proofErr w:type="gramEnd"/>
       <w:r>
         <w:rPr>
           <w:color w:val="FF0000"/>
@@ -2448,7 +2303,6 @@
         </w:tabs>
         <w:bidi w:val="0"/>
         <w:rPr>
-          <w:rFonts w:hint="cs"/>
           <w:sz w:val="28"/>
           <w:szCs w:val="28"/>
           <w:rtl/>
@@ -2459,15 +2313,7 @@
           <w:sz w:val="28"/>
           <w:szCs w:val="28"/>
         </w:rPr>
-        <w:t>And password</w:t>
-      </w:r>
-      <w:proofErr w:type="gramStart"/>
-      <w:r>
-        <w:rPr>
-          <w:sz w:val="28"/>
-          <w:szCs w:val="28"/>
-        </w:rPr>
-        <w:t>:</w:t>
+        <w:t>And password:</w:t>
       </w:r>
       <w:r>
         <w:rPr>
@@ -2477,29 +2323,12 @@
         </w:rPr>
         <w:t>1234</w:t>
       </w:r>
-      <w:proofErr w:type="gramEnd"/>
-      <w:r>
-        <w:rPr>
-          <w:sz w:val="28"/>
-          <w:szCs w:val="28"/>
-        </w:rPr>
-        <w:t>. (</w:t>
-      </w:r>
-      <w:proofErr w:type="gramStart"/>
-      <w:r>
-        <w:rPr>
-          <w:sz w:val="28"/>
-          <w:szCs w:val="28"/>
-        </w:rPr>
-        <w:t>in</w:t>
-      </w:r>
-      <w:proofErr w:type="gramEnd"/>
-      <w:r>
-        <w:rPr>
-          <w:sz w:val="28"/>
-          <w:szCs w:val="28"/>
-        </w:rPr>
-        <w:t xml:space="preserve"> deployment this will change).</w:t>
+      <w:r>
+        <w:rPr>
+          <w:sz w:val="28"/>
+          <w:szCs w:val="28"/>
+        </w:rPr>
+        <w:t>. (in deployment this will change).</w:t>
       </w:r>
     </w:p>
     <w:p>
@@ -2658,6 +2487,7 @@
           <w:sz w:val="28"/>
           <w:szCs w:val="28"/>
         </w:rPr>
+        <w:lastRenderedPageBreak/>
         <w:t>You can view all the recipes in two mod</w:t>
       </w:r>
       <w:r>
@@ -2716,23 +2546,7 @@
           <w:sz w:val="28"/>
           <w:szCs w:val="28"/>
         </w:rPr>
-        <w:t xml:space="preserve">see below each recipe "add to &lt;your-name&gt; repository" if you click on it the recipe will be </w:t>
-      </w:r>
-      <w:proofErr w:type="gramStart"/>
-      <w:r>
-        <w:rPr>
-          <w:sz w:val="28"/>
-          <w:szCs w:val="28"/>
-        </w:rPr>
-        <w:t>in  your</w:t>
-      </w:r>
-      <w:proofErr w:type="gramEnd"/>
-      <w:r>
-        <w:rPr>
-          <w:sz w:val="28"/>
-          <w:szCs w:val="28"/>
-        </w:rPr>
-        <w:t xml:space="preserve"> repository, if the recipe already exists in your repository you will see error message on your screen.</w:t>
+        <w:t>see below each recipe "add to &lt;your-name&gt; repository" if you click on it the recipe will be in  your repository, if the recipe already exists in your repository you will see error message on your screen.</w:t>
       </w:r>
     </w:p>
     <w:p>
@@ -2845,23 +2659,7 @@
           <w:sz w:val="28"/>
           <w:szCs w:val="28"/>
         </w:rPr>
-        <w:t xml:space="preserve"> </w:t>
-      </w:r>
-      <w:proofErr w:type="gramStart"/>
-      <w:r>
-        <w:rPr>
-          <w:sz w:val="28"/>
-          <w:szCs w:val="28"/>
-        </w:rPr>
-        <w:t>( or</w:t>
-      </w:r>
-      <w:proofErr w:type="gramEnd"/>
-      <w:r>
-        <w:rPr>
-          <w:sz w:val="28"/>
-          <w:szCs w:val="28"/>
-        </w:rPr>
-        <w:t xml:space="preserve"> to the url:</w:t>
+        <w:t xml:space="preserve"> ( or to the url:</w:t>
       </w:r>
     </w:p>
     <w:p>
@@ -2944,148 +2742,132 @@
           <w:sz w:val="28"/>
           <w:szCs w:val="28"/>
         </w:rPr>
+        <w:t>Edge cases</w:t>
+      </w:r>
+      <w:r>
+        <w:rPr>
+          <w:color w:val="FF0000"/>
+          <w:sz w:val="28"/>
+          <w:szCs w:val="28"/>
+        </w:rPr>
+        <w:t xml:space="preserve"> treatment</w:t>
+      </w:r>
+      <w:r>
+        <w:rPr>
+          <w:color w:val="FF0000"/>
+          <w:sz w:val="28"/>
+          <w:szCs w:val="28"/>
+        </w:rPr>
+        <w:t>:</w:t>
+      </w:r>
+    </w:p>
+    <w:p>
+      <w:pPr>
+        <w:tabs>
+          <w:tab w:val="left" w:pos="6536"/>
+          <w:tab w:val="right" w:pos="8306"/>
+        </w:tabs>
+        <w:bidi w:val="0"/>
+        <w:rPr>
+          <w:sz w:val="28"/>
+          <w:szCs w:val="28"/>
+        </w:rPr>
+      </w:pPr>
+      <w:r>
+        <w:rPr>
+          <w:sz w:val="28"/>
+          <w:szCs w:val="28"/>
+        </w:rPr>
+        <w:t>-</w:t>
+      </w:r>
+      <w:r>
+        <w:rPr>
+          <w:color w:val="FF0000"/>
+          <w:sz w:val="28"/>
+          <w:szCs w:val="28"/>
+        </w:rPr>
+        <w:t xml:space="preserve"> </w:t>
+      </w:r>
+      <w:r>
+        <w:rPr>
+          <w:sz w:val="28"/>
+          <w:szCs w:val="28"/>
+        </w:rPr>
+        <w:t xml:space="preserve">If you name a picture for recipe as picture that already exists the new recipe and the original recipe will have the new picture( Deganit requirement don't ask me why… </w:t>
+      </w:r>
+      <w:r>
+        <w:rPr>
+          <w:sz w:val="28"/>
+          <w:szCs w:val="28"/>
+        </w:rPr>
+        <w:sym w:font="Wingdings" w:char="F04A"/>
+      </w:r>
+      <w:r>
+        <w:rPr>
+          <w:sz w:val="28"/>
+          <w:szCs w:val="28"/>
+        </w:rPr>
+        <w:t>) I just replace the original picture with the new one.</w:t>
+      </w:r>
+    </w:p>
+    <w:p>
+      <w:pPr>
+        <w:tabs>
+          <w:tab w:val="left" w:pos="6536"/>
+          <w:tab w:val="right" w:pos="8306"/>
+        </w:tabs>
+        <w:bidi w:val="0"/>
+        <w:rPr>
+          <w:sz w:val="28"/>
+          <w:szCs w:val="28"/>
+        </w:rPr>
+      </w:pPr>
+      <w:r>
+        <w:rPr>
+          <w:sz w:val="28"/>
+          <w:szCs w:val="28"/>
+        </w:rPr>
+        <w:t xml:space="preserve">- If you delete main category all the recipes that this is their main category will be deleted (so if you delete all the main categories all the recipes will be deleted). </w:t>
+      </w:r>
+    </w:p>
+    <w:p>
+      <w:pPr>
+        <w:tabs>
+          <w:tab w:val="left" w:pos="6536"/>
+          <w:tab w:val="right" w:pos="8306"/>
+        </w:tabs>
+        <w:bidi w:val="0"/>
+        <w:rPr>
+          <w:sz w:val="28"/>
+          <w:szCs w:val="28"/>
+        </w:rPr>
+      </w:pPr>
+      <w:r>
+        <w:rPr>
+          <w:sz w:val="28"/>
+          <w:szCs w:val="28"/>
+        </w:rPr>
+        <w:t>- If you add recipe with the same name as recipe that already exists this is ok because the recipes main key is id.</w:t>
+      </w:r>
+    </w:p>
+    <w:p>
+      <w:pPr>
+        <w:tabs>
+          <w:tab w:val="left" w:pos="6536"/>
+          <w:tab w:val="right" w:pos="8306"/>
+        </w:tabs>
+        <w:bidi w:val="0"/>
+        <w:rPr>
+          <w:sz w:val="28"/>
+          <w:szCs w:val="28"/>
+        </w:rPr>
+      </w:pPr>
+      <w:r>
+        <w:rPr>
+          <w:sz w:val="28"/>
+          <w:szCs w:val="28"/>
+        </w:rPr>
         <w:lastRenderedPageBreak/>
-        <w:t>Edge cases</w:t>
-      </w:r>
-      <w:r>
-        <w:rPr>
-          <w:color w:val="FF0000"/>
-          <w:sz w:val="28"/>
-          <w:szCs w:val="28"/>
-        </w:rPr>
-        <w:t xml:space="preserve"> treatment</w:t>
-      </w:r>
-      <w:r>
-        <w:rPr>
-          <w:color w:val="FF0000"/>
-          <w:sz w:val="28"/>
-          <w:szCs w:val="28"/>
-        </w:rPr>
-        <w:t>:</w:t>
-      </w:r>
-    </w:p>
-    <w:p>
-      <w:pPr>
-        <w:tabs>
-          <w:tab w:val="left" w:pos="6536"/>
-          <w:tab w:val="right" w:pos="8306"/>
-        </w:tabs>
-        <w:bidi w:val="0"/>
-        <w:rPr>
-          <w:sz w:val="28"/>
-          <w:szCs w:val="28"/>
-        </w:rPr>
-      </w:pPr>
-      <w:r>
-        <w:rPr>
-          <w:sz w:val="28"/>
-          <w:szCs w:val="28"/>
-        </w:rPr>
-        <w:t>-</w:t>
-      </w:r>
-      <w:r>
-        <w:rPr>
-          <w:color w:val="FF0000"/>
-          <w:sz w:val="28"/>
-          <w:szCs w:val="28"/>
-        </w:rPr>
-        <w:t xml:space="preserve"> </w:t>
-      </w:r>
-      <w:r>
-        <w:rPr>
-          <w:sz w:val="28"/>
-          <w:szCs w:val="28"/>
-        </w:rPr>
-        <w:t xml:space="preserve">If you name a picture for recipe as picture that already exists the new recipe and the original recipe will have the new picture( </w:t>
-      </w:r>
-      <w:proofErr w:type="spellStart"/>
-      <w:r>
-        <w:rPr>
-          <w:sz w:val="28"/>
-          <w:szCs w:val="28"/>
-        </w:rPr>
-        <w:t>Deganit</w:t>
-      </w:r>
-      <w:proofErr w:type="spellEnd"/>
-      <w:r>
-        <w:rPr>
-          <w:sz w:val="28"/>
-          <w:szCs w:val="28"/>
-        </w:rPr>
-        <w:t xml:space="preserve"> requirement don't ask me why… </w:t>
-      </w:r>
-      <w:r>
-        <w:rPr>
-          <w:sz w:val="28"/>
-          <w:szCs w:val="28"/>
-        </w:rPr>
-        <w:sym w:font="Wingdings" w:char="F04A"/>
-      </w:r>
-      <w:r>
-        <w:rPr>
-          <w:sz w:val="28"/>
-          <w:szCs w:val="28"/>
-        </w:rPr>
-        <w:t>) I just replace the original picture with the new one.</w:t>
-      </w:r>
-    </w:p>
-    <w:p>
-      <w:pPr>
-        <w:tabs>
-          <w:tab w:val="left" w:pos="6536"/>
-          <w:tab w:val="right" w:pos="8306"/>
-        </w:tabs>
-        <w:bidi w:val="0"/>
-        <w:rPr>
-          <w:sz w:val="28"/>
-          <w:szCs w:val="28"/>
-        </w:rPr>
-      </w:pPr>
-      <w:r>
-        <w:rPr>
-          <w:sz w:val="28"/>
-          <w:szCs w:val="28"/>
-        </w:rPr>
-        <w:t xml:space="preserve">- If you delete main category all the recipes that this is their main category will be deleted (so if you delete all the main categories all the recipes will be deleted). </w:t>
-      </w:r>
-    </w:p>
-    <w:p>
-      <w:pPr>
-        <w:tabs>
-          <w:tab w:val="left" w:pos="6536"/>
-          <w:tab w:val="right" w:pos="8306"/>
-        </w:tabs>
-        <w:bidi w:val="0"/>
-        <w:rPr>
-          <w:sz w:val="28"/>
-          <w:szCs w:val="28"/>
-        </w:rPr>
-      </w:pPr>
-      <w:r>
-        <w:rPr>
-          <w:sz w:val="28"/>
-          <w:szCs w:val="28"/>
-        </w:rPr>
-        <w:t>- If you add recipe with the same name as recipe that already exists this is ok because the recipes main key is id.</w:t>
-      </w:r>
-    </w:p>
-    <w:p>
-      <w:pPr>
-        <w:tabs>
-          <w:tab w:val="left" w:pos="6536"/>
-          <w:tab w:val="right" w:pos="8306"/>
-        </w:tabs>
-        <w:bidi w:val="0"/>
-        <w:rPr>
-          <w:sz w:val="28"/>
-          <w:szCs w:val="28"/>
-        </w:rPr>
-      </w:pPr>
-      <w:r>
-        <w:rPr>
-          <w:sz w:val="28"/>
-          <w:szCs w:val="28"/>
-        </w:rPr>
         <w:t>- In non-administrator mode if you add to your repository recipe that already exists error message will be displayed.</w:t>
       </w:r>
     </w:p>
@@ -3108,8 +2890,6 @@
         </w:rPr>
         <w:t>- When adding a new recipe if you missed the name of the recipe or the link to the recipe validation error will appear near the place you missed to put value, same will occur when you edit recipe.</w:t>
       </w:r>
-      <w:bookmarkStart w:id="0" w:name="_GoBack"/>
-      <w:bookmarkEnd w:id="0"/>
     </w:p>
     <w:p>
       <w:pPr>

</xml_diff>